<commit_message>
Initial commit: Add Lab2 solution
</commit_message>
<xml_diff>
--- a/Lab7/КЗП_КІ_304_ТУпісь Максим№7.docx
+++ b/Lab7/КЗП_КІ_304_ТУпісь Максим№7.docx
@@ -453,15 +453,7 @@
           <w:sz w:val="28"/>
           <w:szCs w:val="28"/>
         </w:rPr>
-        <w:t>Куцевол В.С.</w:t>
-      </w:r>
-      <w:r>
-        <w:rPr>
-          <w:rFonts w:ascii="Times New Roman" w:eastAsia="Times New Roman" w:hAnsi="Times New Roman" w:cs="Times New Roman"/>
-          <w:sz w:val="28"/>
-          <w:szCs w:val="28"/>
-        </w:rPr>
-        <w:t xml:space="preserve"> </w:t>
+        <w:t>Тупісь М. Н.</w:t>
       </w:r>
     </w:p>
     <w:p>
@@ -1275,7 +1267,6 @@
         <w:t>комплексні</w:t>
       </w:r>
       <w:proofErr w:type="spellEnd"/>
-      <w:proofErr w:type="gramStart"/>
       <w:r>
         <w:rPr>
           <w:rFonts w:ascii="Times New Roman" w:eastAsiaTheme="minorHAnsi" w:hAnsi="Times New Roman" w:cs="Times New Roman"/>
@@ -1286,7 +1277,6 @@
         </w:rPr>
         <w:t>);</w:t>
       </w:r>
-      <w:proofErr w:type="gramEnd"/>
     </w:p>
     <w:p>
       <w:pPr>
@@ -1354,20 +1344,8 @@
           <w:szCs w:val="28"/>
           <w:lang w:val="en-US"/>
         </w:rPr>
-        <w:t>: bool (True, False</w:t>
-      </w:r>
-      <w:proofErr w:type="gramStart"/>
-      <w:r>
-        <w:rPr>
-          <w:rFonts w:ascii="Times New Roman" w:eastAsiaTheme="minorHAnsi" w:hAnsi="Times New Roman" w:cs="Times New Roman"/>
-          <w:color w:val="000000"/>
-          <w:sz w:val="28"/>
-          <w:szCs w:val="28"/>
-          <w:lang w:val="en-US"/>
-        </w:rPr>
-        <w:t>);</w:t>
-      </w:r>
-      <w:proofErr w:type="gramEnd"/>
+        <w:t>: bool (True, False);</w:t>
+      </w:r>
     </w:p>
     <w:p>
       <w:pPr>
@@ -1423,7 +1401,6 @@
         <w:t>рядки</w:t>
       </w:r>
       <w:proofErr w:type="spellEnd"/>
-      <w:proofErr w:type="gramStart"/>
       <w:r>
         <w:rPr>
           <w:rFonts w:ascii="Times New Roman" w:eastAsiaTheme="minorHAnsi" w:hAnsi="Times New Roman" w:cs="Times New Roman"/>
@@ -1434,7 +1411,6 @@
         </w:rPr>
         <w:t>);</w:t>
       </w:r>
-      <w:proofErr w:type="gramEnd"/>
     </w:p>
     <w:p>
       <w:pPr>
@@ -2039,20 +2015,8 @@
           <w:szCs w:val="28"/>
           <w:lang w:val="en-US"/>
         </w:rPr>
-        <w:t xml:space="preserve"> </w:t>
-      </w:r>
-      <w:proofErr w:type="spellStart"/>
-      <w:r>
-        <w:rPr>
-          <w:rFonts w:ascii="Times New Roman" w:eastAsiaTheme="minorHAnsi" w:hAnsi="Times New Roman" w:cs="Times New Roman"/>
-          <w:color w:val="000000"/>
-          <w:sz w:val="28"/>
-          <w:szCs w:val="28"/>
-          <w:lang w:val="en-US"/>
-        </w:rPr>
-        <w:t>блок</w:t>
-      </w:r>
-      <w:proofErr w:type="spellEnd"/>
+        <w:t xml:space="preserve"> блок</w:t>
+      </w:r>
     </w:p>
     <w:p>
       <w:pPr>
@@ -2403,7 +2367,6 @@
         <w:t xml:space="preserve"> </w:t>
       </w:r>
       <w:proofErr w:type="spellStart"/>
-      <w:proofErr w:type="gramStart"/>
       <w:r>
         <w:rPr>
           <w:rFonts w:ascii="Times New Roman" w:eastAsiaTheme="minorHAnsi" w:hAnsi="Times New Roman" w:cs="Times New Roman"/>
@@ -2425,7 +2388,6 @@
         </w:rPr>
         <w:t>;</w:t>
       </w:r>
-      <w:proofErr w:type="gramEnd"/>
     </w:p>
     <w:p>
       <w:pPr>
@@ -3003,7 +2965,16 @@
           <w:sz w:val="28"/>
           <w:szCs w:val="28"/>
         </w:rPr>
-        <w:t>Варіант: 12</w:t>
+        <w:t xml:space="preserve">Варіант: </w:t>
+      </w:r>
+      <w:r>
+        <w:rPr>
+          <w:rFonts w:ascii="Times New Roman" w:eastAsiaTheme="minorHAnsi" w:hAnsi="Times New Roman" w:cs="Times New Roman"/>
+          <w:color w:val="000000"/>
+          <w:sz w:val="28"/>
+          <w:szCs w:val="28"/>
+        </w:rPr>
+        <w:t>3</w:t>
       </w:r>
     </w:p>
     <w:p>
@@ -3028,10 +2999,10 @@
           <w:szCs w:val="28"/>
         </w:rPr>
         <w:drawing>
-          <wp:inline distT="0" distB="0" distL="0" distR="0" wp14:anchorId="52335759" wp14:editId="16AAE45A">
-            <wp:extent cx="1933845" cy="809738"/>
+          <wp:inline distT="0" distB="0" distL="0" distR="0" wp14:anchorId="2940671A" wp14:editId="26C00678">
+            <wp:extent cx="1476375" cy="561975"/>
             <wp:effectExtent l="0" t="0" r="9525" b="9525"/>
-            <wp:docPr id="750185727" name="Picture 1"/>
+            <wp:docPr id="207105647" name="Picture 1"/>
             <wp:cNvGraphicFramePr>
               <a:graphicFrameLocks xmlns:a="http://schemas.openxmlformats.org/drawingml/2006/main" noChangeAspect="1"/>
             </wp:cNvGraphicFramePr>
@@ -3039,7 +3010,7 @@
               <a:graphicData uri="http://schemas.openxmlformats.org/drawingml/2006/picture">
                 <pic:pic xmlns:pic="http://schemas.openxmlformats.org/drawingml/2006/picture">
                   <pic:nvPicPr>
-                    <pic:cNvPr id="750185727" name=""/>
+                    <pic:cNvPr id="207105647" name=""/>
                     <pic:cNvPicPr/>
                   </pic:nvPicPr>
                   <pic:blipFill>
@@ -3051,7 +3022,7 @@
                   <pic:spPr>
                     <a:xfrm>
                       <a:off x="0" y="0"/>
-                      <a:ext cx="1933845" cy="809738"/>
+                      <a:ext cx="1476375" cy="561975"/>
                     </a:xfrm>
                     <a:prstGeom prst="rect">
                       <a:avLst/>
@@ -3119,1781 +3090,1450 @@
           <w:color w:val="000000"/>
           <w:sz w:val="24"/>
           <w:szCs w:val="24"/>
-          <w:lang w:val="en-US"/>
-        </w:rPr>
-      </w:pPr>
-      <w:r>
-        <w:rPr>
-          <w:rFonts w:ascii="Consolas" w:eastAsiaTheme="minorHAnsi" w:hAnsi="Consolas" w:cs="Times New Roman"/>
-          <w:color w:val="000000"/>
-          <w:sz w:val="24"/>
-          <w:szCs w:val="24"/>
-          <w:lang w:val="en-US"/>
-        </w:rPr>
-        <w:t xml:space="preserve">#file main.py </w:t>
-      </w:r>
-    </w:p>
-    <w:p>
-      <w:pPr>
-        <w:autoSpaceDE w:val="0"/>
-        <w:autoSpaceDN w:val="0"/>
-        <w:adjustRightInd w:val="0"/>
-        <w:spacing w:after="0" w:line="240" w:lineRule="auto"/>
-        <w:rPr>
-          <w:rFonts w:ascii="Consolas" w:eastAsiaTheme="minorHAnsi" w:hAnsi="Consolas" w:cs="Times New Roman"/>
-          <w:color w:val="000000"/>
-          <w:sz w:val="24"/>
-          <w:szCs w:val="24"/>
-          <w:lang w:val="en-US"/>
-        </w:rPr>
-      </w:pPr>
-    </w:p>
-    <w:p>
-      <w:pPr>
-        <w:autoSpaceDE w:val="0"/>
-        <w:autoSpaceDN w:val="0"/>
-        <w:adjustRightInd w:val="0"/>
-        <w:spacing w:after="0" w:line="240" w:lineRule="auto"/>
-        <w:rPr>
-          <w:rFonts w:ascii="Consolas" w:eastAsiaTheme="minorHAnsi" w:hAnsi="Consolas" w:cs="Times New Roman"/>
-          <w:color w:val="000000"/>
-          <w:sz w:val="24"/>
-          <w:szCs w:val="24"/>
-          <w:lang w:val="en-US"/>
-        </w:rPr>
-      </w:pPr>
-      <w:r>
-        <w:rPr>
-          <w:rFonts w:ascii="Consolas" w:eastAsiaTheme="minorHAnsi" w:hAnsi="Consolas" w:cs="Times New Roman"/>
-          <w:color w:val="000000"/>
-          <w:sz w:val="24"/>
-          <w:szCs w:val="24"/>
-          <w:lang w:val="en-US"/>
-        </w:rPr>
-        <w:t xml:space="preserve">from solution import </w:t>
-      </w:r>
-      <w:proofErr w:type="spellStart"/>
-      <w:r>
-        <w:rPr>
-          <w:rFonts w:ascii="Consolas" w:eastAsiaTheme="minorHAnsi" w:hAnsi="Consolas" w:cs="Times New Roman"/>
-          <w:color w:val="000000"/>
-          <w:sz w:val="24"/>
-          <w:szCs w:val="24"/>
-          <w:lang w:val="en-US"/>
-        </w:rPr>
-        <w:t>matrixSquare</w:t>
-      </w:r>
-      <w:proofErr w:type="spellEnd"/>
-    </w:p>
-    <w:p>
-      <w:pPr>
-        <w:autoSpaceDE w:val="0"/>
-        <w:autoSpaceDN w:val="0"/>
-        <w:adjustRightInd w:val="0"/>
-        <w:spacing w:after="0" w:line="240" w:lineRule="auto"/>
-        <w:rPr>
-          <w:rFonts w:ascii="Consolas" w:eastAsiaTheme="minorHAnsi" w:hAnsi="Consolas" w:cs="Times New Roman"/>
-          <w:color w:val="000000"/>
-          <w:sz w:val="24"/>
-          <w:szCs w:val="24"/>
-          <w:lang w:val="en-US"/>
-        </w:rPr>
-      </w:pPr>
-      <w:r>
-        <w:rPr>
-          <w:rFonts w:ascii="Consolas" w:eastAsiaTheme="minorHAnsi" w:hAnsi="Consolas" w:cs="Times New Roman"/>
-          <w:color w:val="000000"/>
-          <w:sz w:val="24"/>
-          <w:szCs w:val="24"/>
-          <w:lang w:val="en-US"/>
-        </w:rPr>
-        <w:t xml:space="preserve">from solution import </w:t>
-      </w:r>
-      <w:proofErr w:type="spellStart"/>
-      <w:r>
-        <w:rPr>
-          <w:rFonts w:ascii="Consolas" w:eastAsiaTheme="minorHAnsi" w:hAnsi="Consolas" w:cs="Times New Roman"/>
-          <w:color w:val="000000"/>
-          <w:sz w:val="24"/>
-          <w:szCs w:val="24"/>
-          <w:lang w:val="en-US"/>
-        </w:rPr>
-        <w:t>printMatrix</w:t>
-      </w:r>
-      <w:proofErr w:type="spellEnd"/>
-    </w:p>
-    <w:p>
-      <w:pPr>
-        <w:autoSpaceDE w:val="0"/>
-        <w:autoSpaceDN w:val="0"/>
-        <w:adjustRightInd w:val="0"/>
-        <w:spacing w:after="0" w:line="240" w:lineRule="auto"/>
-        <w:rPr>
-          <w:rFonts w:ascii="Consolas" w:eastAsiaTheme="minorHAnsi" w:hAnsi="Consolas" w:cs="Times New Roman"/>
-          <w:color w:val="000000"/>
-          <w:sz w:val="24"/>
-          <w:szCs w:val="24"/>
-          <w:lang w:val="en-US"/>
-        </w:rPr>
-      </w:pPr>
-    </w:p>
-    <w:p>
-      <w:pPr>
-        <w:autoSpaceDE w:val="0"/>
-        <w:autoSpaceDN w:val="0"/>
-        <w:adjustRightInd w:val="0"/>
-        <w:spacing w:after="0" w:line="240" w:lineRule="auto"/>
-        <w:rPr>
-          <w:rFonts w:ascii="Consolas" w:eastAsiaTheme="minorHAnsi" w:hAnsi="Consolas" w:cs="Times New Roman"/>
-          <w:color w:val="000000"/>
-          <w:sz w:val="24"/>
-          <w:szCs w:val="24"/>
-          <w:lang w:val="en-US"/>
-        </w:rPr>
-      </w:pPr>
-      <w:proofErr w:type="spellStart"/>
-      <w:r>
-        <w:rPr>
-          <w:rFonts w:ascii="Consolas" w:eastAsiaTheme="minorHAnsi" w:hAnsi="Consolas" w:cs="Times New Roman"/>
-          <w:color w:val="000000"/>
-          <w:sz w:val="24"/>
-          <w:szCs w:val="24"/>
-          <w:lang w:val="en-US"/>
-        </w:rPr>
-        <w:t>rowsNcolumns</w:t>
-      </w:r>
-      <w:proofErr w:type="spellEnd"/>
-      <w:r>
-        <w:rPr>
-          <w:rFonts w:ascii="Consolas" w:eastAsiaTheme="minorHAnsi" w:hAnsi="Consolas" w:cs="Times New Roman"/>
-          <w:color w:val="000000"/>
-          <w:sz w:val="24"/>
-          <w:szCs w:val="24"/>
-          <w:lang w:val="en-US"/>
-        </w:rPr>
-        <w:t xml:space="preserve"> = </w:t>
-      </w:r>
-      <w:proofErr w:type="gramStart"/>
-      <w:r>
-        <w:rPr>
-          <w:rFonts w:ascii="Consolas" w:eastAsiaTheme="minorHAnsi" w:hAnsi="Consolas" w:cs="Times New Roman"/>
-          <w:color w:val="000000"/>
-          <w:sz w:val="24"/>
-          <w:szCs w:val="24"/>
-          <w:lang w:val="en-US"/>
-        </w:rPr>
-        <w:t>int(input(</w:t>
-      </w:r>
-      <w:proofErr w:type="gramEnd"/>
-      <w:r>
-        <w:rPr>
-          <w:rFonts w:ascii="Consolas" w:eastAsiaTheme="minorHAnsi" w:hAnsi="Consolas" w:cs="Times New Roman"/>
-          <w:color w:val="000000"/>
-          <w:sz w:val="24"/>
-          <w:szCs w:val="24"/>
-          <w:lang w:val="en-US"/>
-        </w:rPr>
-        <w:t>"Enter number of rows and columns: "))</w:t>
-      </w:r>
-    </w:p>
-    <w:p>
-      <w:pPr>
-        <w:autoSpaceDE w:val="0"/>
-        <w:autoSpaceDN w:val="0"/>
-        <w:adjustRightInd w:val="0"/>
-        <w:spacing w:after="0" w:line="240" w:lineRule="auto"/>
-        <w:rPr>
-          <w:rFonts w:ascii="Consolas" w:eastAsiaTheme="minorHAnsi" w:hAnsi="Consolas" w:cs="Times New Roman"/>
-          <w:color w:val="000000"/>
-          <w:sz w:val="24"/>
-          <w:szCs w:val="24"/>
-          <w:lang w:val="en-US"/>
-        </w:rPr>
-      </w:pPr>
-    </w:p>
-    <w:p>
-      <w:pPr>
-        <w:autoSpaceDE w:val="0"/>
-        <w:autoSpaceDN w:val="0"/>
-        <w:adjustRightInd w:val="0"/>
-        <w:spacing w:after="0" w:line="240" w:lineRule="auto"/>
-        <w:rPr>
-          <w:rFonts w:ascii="Consolas" w:eastAsiaTheme="minorHAnsi" w:hAnsi="Consolas" w:cs="Times New Roman"/>
-          <w:color w:val="000000"/>
-          <w:sz w:val="24"/>
-          <w:szCs w:val="24"/>
-          <w:lang w:val="en-US"/>
-        </w:rPr>
-      </w:pPr>
-      <w:r>
-        <w:rPr>
-          <w:rFonts w:ascii="Consolas" w:eastAsiaTheme="minorHAnsi" w:hAnsi="Consolas" w:cs="Times New Roman"/>
-          <w:color w:val="000000"/>
-          <w:sz w:val="24"/>
-          <w:szCs w:val="24"/>
-          <w:lang w:val="en-US"/>
-        </w:rPr>
-        <w:t xml:space="preserve">symbol = </w:t>
-      </w:r>
-      <w:proofErr w:type="gramStart"/>
-      <w:r>
-        <w:rPr>
-          <w:rFonts w:ascii="Consolas" w:eastAsiaTheme="minorHAnsi" w:hAnsi="Consolas" w:cs="Times New Roman"/>
-          <w:color w:val="000000"/>
-          <w:sz w:val="24"/>
-          <w:szCs w:val="24"/>
-          <w:lang w:val="en-US"/>
-        </w:rPr>
-        <w:t>input(</w:t>
-      </w:r>
-      <w:proofErr w:type="gramEnd"/>
-      <w:r>
-        <w:rPr>
-          <w:rFonts w:ascii="Consolas" w:eastAsiaTheme="minorHAnsi" w:hAnsi="Consolas" w:cs="Times New Roman"/>
-          <w:color w:val="000000"/>
-          <w:sz w:val="24"/>
-          <w:szCs w:val="24"/>
-          <w:lang w:val="en-US"/>
-        </w:rPr>
-        <w:t>"Enter symbol to fill matrix: ")</w:t>
-      </w:r>
-    </w:p>
-    <w:p>
-      <w:pPr>
-        <w:autoSpaceDE w:val="0"/>
-        <w:autoSpaceDN w:val="0"/>
-        <w:adjustRightInd w:val="0"/>
-        <w:spacing w:after="0" w:line="240" w:lineRule="auto"/>
-        <w:rPr>
-          <w:rFonts w:ascii="Consolas" w:eastAsiaTheme="minorHAnsi" w:hAnsi="Consolas" w:cs="Times New Roman"/>
-          <w:color w:val="000000"/>
-          <w:sz w:val="24"/>
-          <w:szCs w:val="24"/>
-          <w:lang w:val="en-US"/>
-        </w:rPr>
-      </w:pPr>
-    </w:p>
-    <w:p>
-      <w:pPr>
-        <w:autoSpaceDE w:val="0"/>
-        <w:autoSpaceDN w:val="0"/>
-        <w:adjustRightInd w:val="0"/>
-        <w:spacing w:after="0" w:line="240" w:lineRule="auto"/>
-        <w:rPr>
-          <w:rFonts w:ascii="Consolas" w:eastAsiaTheme="minorHAnsi" w:hAnsi="Consolas" w:cs="Times New Roman"/>
-          <w:color w:val="000000"/>
-          <w:sz w:val="24"/>
-          <w:szCs w:val="24"/>
-          <w:lang w:val="en-US"/>
-        </w:rPr>
-      </w:pPr>
-      <w:r>
-        <w:rPr>
-          <w:rFonts w:ascii="Consolas" w:eastAsiaTheme="minorHAnsi" w:hAnsi="Consolas" w:cs="Times New Roman"/>
-          <w:color w:val="000000"/>
-          <w:sz w:val="24"/>
-          <w:szCs w:val="24"/>
-          <w:lang w:val="en-US"/>
-        </w:rPr>
-        <w:t xml:space="preserve">matrix = </w:t>
-      </w:r>
-      <w:proofErr w:type="spellStart"/>
-      <w:proofErr w:type="gramStart"/>
-      <w:r>
-        <w:rPr>
-          <w:rFonts w:ascii="Consolas" w:eastAsiaTheme="minorHAnsi" w:hAnsi="Consolas" w:cs="Times New Roman"/>
-          <w:color w:val="000000"/>
-          <w:sz w:val="24"/>
-          <w:szCs w:val="24"/>
-          <w:lang w:val="en-US"/>
-        </w:rPr>
-        <w:t>matrixSquare</w:t>
-      </w:r>
-      <w:proofErr w:type="spellEnd"/>
-      <w:r>
-        <w:rPr>
-          <w:rFonts w:ascii="Consolas" w:eastAsiaTheme="minorHAnsi" w:hAnsi="Consolas" w:cs="Times New Roman"/>
-          <w:color w:val="000000"/>
-          <w:sz w:val="24"/>
-          <w:szCs w:val="24"/>
-          <w:lang w:val="en-US"/>
-        </w:rPr>
-        <w:t>(</w:t>
-      </w:r>
-      <w:proofErr w:type="spellStart"/>
-      <w:r>
-        <w:rPr>
-          <w:rFonts w:ascii="Consolas" w:eastAsiaTheme="minorHAnsi" w:hAnsi="Consolas" w:cs="Times New Roman"/>
-          <w:color w:val="000000"/>
-          <w:sz w:val="24"/>
-          <w:szCs w:val="24"/>
-          <w:lang w:val="en-US"/>
-        </w:rPr>
-        <w:t>rowsNcolumns</w:t>
-      </w:r>
-      <w:proofErr w:type="spellEnd"/>
-      <w:r>
-        <w:rPr>
-          <w:rFonts w:ascii="Consolas" w:eastAsiaTheme="minorHAnsi" w:hAnsi="Consolas" w:cs="Times New Roman"/>
-          <w:color w:val="000000"/>
-          <w:sz w:val="24"/>
-          <w:szCs w:val="24"/>
-          <w:lang w:val="en-US"/>
-        </w:rPr>
-        <w:t xml:space="preserve"> ,</w:t>
-      </w:r>
-      <w:proofErr w:type="gramEnd"/>
-      <w:r>
-        <w:rPr>
-          <w:rFonts w:ascii="Consolas" w:eastAsiaTheme="minorHAnsi" w:hAnsi="Consolas" w:cs="Times New Roman"/>
-          <w:color w:val="000000"/>
-          <w:sz w:val="24"/>
-          <w:szCs w:val="24"/>
-          <w:lang w:val="en-US"/>
-        </w:rPr>
-        <w:t xml:space="preserve"> symbol)</w:t>
-      </w:r>
-    </w:p>
-    <w:p>
-      <w:pPr>
-        <w:autoSpaceDE w:val="0"/>
-        <w:autoSpaceDN w:val="0"/>
-        <w:adjustRightInd w:val="0"/>
-        <w:spacing w:after="0" w:line="240" w:lineRule="auto"/>
-        <w:rPr>
-          <w:rFonts w:ascii="Consolas" w:eastAsiaTheme="minorHAnsi" w:hAnsi="Consolas" w:cs="Times New Roman"/>
-          <w:color w:val="000000"/>
-          <w:sz w:val="24"/>
-          <w:szCs w:val="24"/>
-          <w:lang w:val="en-US"/>
-        </w:rPr>
-      </w:pPr>
-    </w:p>
-    <w:p>
-      <w:pPr>
-        <w:autoSpaceDE w:val="0"/>
-        <w:autoSpaceDN w:val="0"/>
-        <w:adjustRightInd w:val="0"/>
-        <w:spacing w:after="0" w:line="240" w:lineRule="auto"/>
-        <w:rPr>
-          <w:rFonts w:ascii="Consolas" w:eastAsiaTheme="minorHAnsi" w:hAnsi="Consolas" w:cs="Times New Roman"/>
-          <w:color w:val="000000"/>
-          <w:sz w:val="24"/>
-          <w:szCs w:val="24"/>
-          <w:lang w:val="en-US"/>
-        </w:rPr>
-      </w:pPr>
-      <w:proofErr w:type="spellStart"/>
-      <w:proofErr w:type="gramStart"/>
-      <w:r>
-        <w:rPr>
-          <w:rFonts w:ascii="Consolas" w:eastAsiaTheme="minorHAnsi" w:hAnsi="Consolas" w:cs="Times New Roman"/>
-          <w:color w:val="000000"/>
-          <w:sz w:val="24"/>
-          <w:szCs w:val="24"/>
-          <w:lang w:val="en-US"/>
-        </w:rPr>
-        <w:t>printMatrix</w:t>
-      </w:r>
-      <w:proofErr w:type="spellEnd"/>
-      <w:r>
-        <w:rPr>
-          <w:rFonts w:ascii="Consolas" w:eastAsiaTheme="minorHAnsi" w:hAnsi="Consolas" w:cs="Times New Roman"/>
-          <w:color w:val="000000"/>
-          <w:sz w:val="24"/>
-          <w:szCs w:val="24"/>
-          <w:lang w:val="en-US"/>
-        </w:rPr>
-        <w:t>(</w:t>
-      </w:r>
-      <w:proofErr w:type="spellStart"/>
-      <w:r>
-        <w:rPr>
-          <w:rFonts w:ascii="Consolas" w:eastAsiaTheme="minorHAnsi" w:hAnsi="Consolas" w:cs="Times New Roman"/>
-          <w:color w:val="000000"/>
-          <w:sz w:val="24"/>
-          <w:szCs w:val="24"/>
-          <w:lang w:val="en-US"/>
-        </w:rPr>
-        <w:t>rowsNcolumns</w:t>
-      </w:r>
-      <w:proofErr w:type="spellEnd"/>
-      <w:r>
-        <w:rPr>
-          <w:rFonts w:ascii="Consolas" w:eastAsiaTheme="minorHAnsi" w:hAnsi="Consolas" w:cs="Times New Roman"/>
-          <w:color w:val="000000"/>
-          <w:sz w:val="24"/>
-          <w:szCs w:val="24"/>
-          <w:lang w:val="en-US"/>
-        </w:rPr>
-        <w:t xml:space="preserve"> ,</w:t>
-      </w:r>
-      <w:proofErr w:type="gramEnd"/>
-      <w:r>
-        <w:rPr>
-          <w:rFonts w:ascii="Consolas" w:eastAsiaTheme="minorHAnsi" w:hAnsi="Consolas" w:cs="Times New Roman"/>
-          <w:color w:val="000000"/>
-          <w:sz w:val="24"/>
-          <w:szCs w:val="24"/>
-          <w:lang w:val="en-US"/>
-        </w:rPr>
-        <w:t xml:space="preserve"> matrix)</w:t>
-      </w:r>
-    </w:p>
-    <w:p>
-      <w:pPr>
-        <w:autoSpaceDE w:val="0"/>
-        <w:autoSpaceDN w:val="0"/>
-        <w:adjustRightInd w:val="0"/>
-        <w:spacing w:after="0" w:line="240" w:lineRule="auto"/>
-        <w:rPr>
-          <w:rFonts w:ascii="Consolas" w:eastAsiaTheme="minorHAnsi" w:hAnsi="Consolas" w:cs="Times New Roman"/>
-          <w:color w:val="000000"/>
-          <w:sz w:val="24"/>
-          <w:szCs w:val="24"/>
-          <w:lang w:val="en-US"/>
-        </w:rPr>
-      </w:pPr>
-    </w:p>
-    <w:p>
-      <w:pPr>
-        <w:autoSpaceDE w:val="0"/>
-        <w:autoSpaceDN w:val="0"/>
-        <w:adjustRightInd w:val="0"/>
-        <w:spacing w:after="0" w:line="240" w:lineRule="auto"/>
-        <w:rPr>
-          <w:rFonts w:ascii="Consolas" w:eastAsiaTheme="minorHAnsi" w:hAnsi="Consolas" w:cs="Times New Roman"/>
-          <w:color w:val="000000"/>
-          <w:sz w:val="24"/>
-          <w:szCs w:val="24"/>
-          <w:lang w:val="en-US"/>
-        </w:rPr>
-      </w:pPr>
-      <w:r>
-        <w:rPr>
-          <w:rFonts w:ascii="Consolas" w:eastAsiaTheme="minorHAnsi" w:hAnsi="Consolas" w:cs="Times New Roman"/>
-          <w:color w:val="000000"/>
-          <w:sz w:val="24"/>
-          <w:szCs w:val="24"/>
-          <w:lang w:val="en-US"/>
-        </w:rPr>
-        <w:t xml:space="preserve">#file solution.py </w:t>
-      </w:r>
-    </w:p>
-    <w:p>
-      <w:pPr>
-        <w:autoSpaceDE w:val="0"/>
-        <w:autoSpaceDN w:val="0"/>
-        <w:adjustRightInd w:val="0"/>
-        <w:spacing w:after="0" w:line="240" w:lineRule="auto"/>
-        <w:rPr>
-          <w:rFonts w:ascii="Consolas" w:eastAsiaTheme="minorHAnsi" w:hAnsi="Consolas" w:cs="Times New Roman"/>
-          <w:color w:val="000000"/>
-          <w:sz w:val="24"/>
-          <w:szCs w:val="24"/>
-          <w:lang w:val="en-US"/>
-        </w:rPr>
-      </w:pPr>
-    </w:p>
-    <w:p>
-      <w:pPr>
-        <w:autoSpaceDE w:val="0"/>
-        <w:autoSpaceDN w:val="0"/>
-        <w:adjustRightInd w:val="0"/>
-        <w:spacing w:after="0" w:line="240" w:lineRule="auto"/>
-        <w:rPr>
-          <w:rFonts w:ascii="Consolas" w:eastAsiaTheme="minorHAnsi" w:hAnsi="Consolas" w:cs="Times New Roman"/>
-          <w:color w:val="000000"/>
-          <w:sz w:val="24"/>
-          <w:szCs w:val="24"/>
-          <w:lang w:val="en-US"/>
-        </w:rPr>
-      </w:pPr>
-      <w:r>
-        <w:rPr>
-          <w:rFonts w:ascii="Consolas" w:eastAsiaTheme="minorHAnsi" w:hAnsi="Consolas" w:cs="Times New Roman"/>
-          <w:color w:val="000000"/>
-          <w:sz w:val="24"/>
-          <w:szCs w:val="24"/>
-          <w:lang w:val="en-US"/>
-        </w:rPr>
-        <w:t xml:space="preserve">def </w:t>
-      </w:r>
-      <w:proofErr w:type="spellStart"/>
-      <w:proofErr w:type="gramStart"/>
-      <w:r>
-        <w:rPr>
-          <w:rFonts w:ascii="Consolas" w:eastAsiaTheme="minorHAnsi" w:hAnsi="Consolas" w:cs="Times New Roman"/>
-          <w:color w:val="000000"/>
-          <w:sz w:val="24"/>
-          <w:szCs w:val="24"/>
-          <w:lang w:val="en-US"/>
-        </w:rPr>
-        <w:t>matrixSquare</w:t>
-      </w:r>
-      <w:proofErr w:type="spellEnd"/>
-      <w:r>
-        <w:rPr>
-          <w:rFonts w:ascii="Consolas" w:eastAsiaTheme="minorHAnsi" w:hAnsi="Consolas" w:cs="Times New Roman"/>
-          <w:color w:val="000000"/>
-          <w:sz w:val="24"/>
-          <w:szCs w:val="24"/>
-          <w:lang w:val="en-US"/>
-        </w:rPr>
-        <w:t>(</w:t>
-      </w:r>
-      <w:proofErr w:type="spellStart"/>
-      <w:r>
-        <w:rPr>
-          <w:rFonts w:ascii="Consolas" w:eastAsiaTheme="minorHAnsi" w:hAnsi="Consolas" w:cs="Times New Roman"/>
-          <w:color w:val="000000"/>
-          <w:sz w:val="24"/>
-          <w:szCs w:val="24"/>
-          <w:lang w:val="en-US"/>
-        </w:rPr>
-        <w:t>rowNColumns</w:t>
-      </w:r>
-      <w:proofErr w:type="spellEnd"/>
-      <w:r>
-        <w:rPr>
-          <w:rFonts w:ascii="Consolas" w:eastAsiaTheme="minorHAnsi" w:hAnsi="Consolas" w:cs="Times New Roman"/>
-          <w:color w:val="000000"/>
-          <w:sz w:val="24"/>
-          <w:szCs w:val="24"/>
-          <w:lang w:val="en-US"/>
-        </w:rPr>
-        <w:t xml:space="preserve"> ,</w:t>
-      </w:r>
-      <w:proofErr w:type="gramEnd"/>
-      <w:r>
-        <w:rPr>
-          <w:rFonts w:ascii="Consolas" w:eastAsiaTheme="minorHAnsi" w:hAnsi="Consolas" w:cs="Times New Roman"/>
-          <w:color w:val="000000"/>
-          <w:sz w:val="24"/>
-          <w:szCs w:val="24"/>
-          <w:lang w:val="en-US"/>
-        </w:rPr>
-        <w:t xml:space="preserve"> symbol):</w:t>
-      </w:r>
-    </w:p>
-    <w:p>
-      <w:pPr>
-        <w:autoSpaceDE w:val="0"/>
-        <w:autoSpaceDN w:val="0"/>
-        <w:adjustRightInd w:val="0"/>
-        <w:spacing w:after="0" w:line="240" w:lineRule="auto"/>
-        <w:rPr>
-          <w:rFonts w:ascii="Consolas" w:eastAsiaTheme="minorHAnsi" w:hAnsi="Consolas" w:cs="Times New Roman"/>
-          <w:color w:val="000000"/>
-          <w:sz w:val="24"/>
-          <w:szCs w:val="24"/>
-          <w:lang w:val="en-US"/>
-        </w:rPr>
-      </w:pPr>
-    </w:p>
-    <w:p>
-      <w:pPr>
-        <w:autoSpaceDE w:val="0"/>
-        <w:autoSpaceDN w:val="0"/>
-        <w:adjustRightInd w:val="0"/>
-        <w:spacing w:after="0" w:line="240" w:lineRule="auto"/>
-        <w:rPr>
-          <w:rFonts w:ascii="Consolas" w:eastAsiaTheme="minorHAnsi" w:hAnsi="Consolas" w:cs="Times New Roman"/>
-          <w:color w:val="000000"/>
-          <w:sz w:val="24"/>
-          <w:szCs w:val="24"/>
-          <w:lang w:val="en-US"/>
-        </w:rPr>
-      </w:pPr>
-      <w:r>
-        <w:rPr>
-          <w:rFonts w:ascii="Consolas" w:eastAsiaTheme="minorHAnsi" w:hAnsi="Consolas" w:cs="Times New Roman"/>
-          <w:color w:val="000000"/>
-          <w:sz w:val="24"/>
-          <w:szCs w:val="24"/>
-          <w:lang w:val="en-US"/>
-        </w:rPr>
-        <w:t xml:space="preserve">    matrix </w:t>
-      </w:r>
-      <w:proofErr w:type="gramStart"/>
-      <w:r>
-        <w:rPr>
-          <w:rFonts w:ascii="Consolas" w:eastAsiaTheme="minorHAnsi" w:hAnsi="Consolas" w:cs="Times New Roman"/>
-          <w:color w:val="000000"/>
-          <w:sz w:val="24"/>
-          <w:szCs w:val="24"/>
-          <w:lang w:val="en-US"/>
-        </w:rPr>
-        <w:t>= [[</w:t>
-      </w:r>
-      <w:proofErr w:type="gramEnd"/>
-      <w:r>
-        <w:rPr>
-          <w:rFonts w:ascii="Consolas" w:eastAsiaTheme="minorHAnsi" w:hAnsi="Consolas" w:cs="Times New Roman"/>
-          <w:color w:val="000000"/>
-          <w:sz w:val="24"/>
-          <w:szCs w:val="24"/>
-          <w:lang w:val="en-US"/>
-        </w:rPr>
-        <w:t>None for _ in range(</w:t>
-      </w:r>
-      <w:proofErr w:type="spellStart"/>
-      <w:r>
-        <w:rPr>
-          <w:rFonts w:ascii="Consolas" w:eastAsiaTheme="minorHAnsi" w:hAnsi="Consolas" w:cs="Times New Roman"/>
-          <w:color w:val="000000"/>
-          <w:sz w:val="24"/>
-          <w:szCs w:val="24"/>
-          <w:lang w:val="en-US"/>
-        </w:rPr>
-        <w:t>rowNColumns</w:t>
-      </w:r>
-      <w:proofErr w:type="spellEnd"/>
-      <w:r>
-        <w:rPr>
-          <w:rFonts w:ascii="Consolas" w:eastAsiaTheme="minorHAnsi" w:hAnsi="Consolas" w:cs="Times New Roman"/>
-          <w:color w:val="000000"/>
-          <w:sz w:val="24"/>
-          <w:szCs w:val="24"/>
-          <w:lang w:val="en-US"/>
-        </w:rPr>
-        <w:t>)] for _ in range(</w:t>
-      </w:r>
-      <w:proofErr w:type="spellStart"/>
-      <w:r>
-        <w:rPr>
-          <w:rFonts w:ascii="Consolas" w:eastAsiaTheme="minorHAnsi" w:hAnsi="Consolas" w:cs="Times New Roman"/>
-          <w:color w:val="000000"/>
-          <w:sz w:val="24"/>
-          <w:szCs w:val="24"/>
-          <w:lang w:val="en-US"/>
-        </w:rPr>
-        <w:t>rowNColumns</w:t>
-      </w:r>
-      <w:proofErr w:type="spellEnd"/>
-      <w:r>
-        <w:rPr>
-          <w:rFonts w:ascii="Consolas" w:eastAsiaTheme="minorHAnsi" w:hAnsi="Consolas" w:cs="Times New Roman"/>
-          <w:color w:val="000000"/>
-          <w:sz w:val="24"/>
-          <w:szCs w:val="24"/>
-          <w:lang w:val="en-US"/>
-        </w:rPr>
-        <w:t>)]</w:t>
-      </w:r>
-    </w:p>
-    <w:p>
-      <w:pPr>
-        <w:autoSpaceDE w:val="0"/>
-        <w:autoSpaceDN w:val="0"/>
-        <w:adjustRightInd w:val="0"/>
-        <w:spacing w:after="0" w:line="240" w:lineRule="auto"/>
-        <w:rPr>
-          <w:rFonts w:ascii="Consolas" w:eastAsiaTheme="minorHAnsi" w:hAnsi="Consolas" w:cs="Times New Roman"/>
-          <w:color w:val="000000"/>
-          <w:sz w:val="24"/>
-          <w:szCs w:val="24"/>
-          <w:lang w:val="en-US"/>
-        </w:rPr>
-      </w:pPr>
-    </w:p>
-    <w:p>
-      <w:pPr>
-        <w:autoSpaceDE w:val="0"/>
-        <w:autoSpaceDN w:val="0"/>
-        <w:adjustRightInd w:val="0"/>
-        <w:spacing w:after="0" w:line="240" w:lineRule="auto"/>
-        <w:rPr>
-          <w:rFonts w:ascii="Consolas" w:eastAsiaTheme="minorHAnsi" w:hAnsi="Consolas" w:cs="Times New Roman"/>
-          <w:color w:val="000000"/>
-          <w:sz w:val="24"/>
-          <w:szCs w:val="24"/>
-          <w:lang w:val="en-US"/>
-        </w:rPr>
-      </w:pPr>
-      <w:r>
-        <w:rPr>
-          <w:rFonts w:ascii="Consolas" w:eastAsiaTheme="minorHAnsi" w:hAnsi="Consolas" w:cs="Times New Roman"/>
-          <w:color w:val="000000"/>
-          <w:sz w:val="24"/>
-          <w:szCs w:val="24"/>
-          <w:lang w:val="en-US"/>
-        </w:rPr>
-        <w:t xml:space="preserve">    </w:t>
-      </w:r>
-      <w:proofErr w:type="spellStart"/>
-      <w:r>
-        <w:rPr>
-          <w:rFonts w:ascii="Consolas" w:eastAsiaTheme="minorHAnsi" w:hAnsi="Consolas" w:cs="Times New Roman"/>
-          <w:color w:val="000000"/>
-          <w:sz w:val="24"/>
-          <w:szCs w:val="24"/>
-          <w:lang w:val="en-US"/>
-        </w:rPr>
-        <w:t>centre</w:t>
-      </w:r>
-      <w:proofErr w:type="spellEnd"/>
-      <w:r>
-        <w:rPr>
-          <w:rFonts w:ascii="Consolas" w:eastAsiaTheme="minorHAnsi" w:hAnsi="Consolas" w:cs="Times New Roman"/>
-          <w:color w:val="000000"/>
-          <w:sz w:val="24"/>
-          <w:szCs w:val="24"/>
-          <w:lang w:val="en-US"/>
-        </w:rPr>
-        <w:t xml:space="preserve"> = </w:t>
-      </w:r>
-      <w:proofErr w:type="gramStart"/>
-      <w:r>
-        <w:rPr>
-          <w:rFonts w:ascii="Consolas" w:eastAsiaTheme="minorHAnsi" w:hAnsi="Consolas" w:cs="Times New Roman"/>
-          <w:color w:val="000000"/>
-          <w:sz w:val="24"/>
-          <w:szCs w:val="24"/>
-          <w:lang w:val="en-US"/>
-        </w:rPr>
-        <w:t>int(</w:t>
-      </w:r>
-      <w:proofErr w:type="spellStart"/>
-      <w:proofErr w:type="gramEnd"/>
-      <w:r>
-        <w:rPr>
-          <w:rFonts w:ascii="Consolas" w:eastAsiaTheme="minorHAnsi" w:hAnsi="Consolas" w:cs="Times New Roman"/>
-          <w:color w:val="000000"/>
-          <w:sz w:val="24"/>
-          <w:szCs w:val="24"/>
-          <w:lang w:val="en-US"/>
-        </w:rPr>
-        <w:t>rowNColumns</w:t>
-      </w:r>
-      <w:proofErr w:type="spellEnd"/>
-      <w:r>
-        <w:rPr>
-          <w:rFonts w:ascii="Consolas" w:eastAsiaTheme="minorHAnsi" w:hAnsi="Consolas" w:cs="Times New Roman"/>
-          <w:color w:val="000000"/>
-          <w:sz w:val="24"/>
-          <w:szCs w:val="24"/>
-          <w:lang w:val="en-US"/>
-        </w:rPr>
-        <w:t xml:space="preserve"> / 2)</w:t>
-      </w:r>
-    </w:p>
-    <w:p>
-      <w:pPr>
-        <w:autoSpaceDE w:val="0"/>
-        <w:autoSpaceDN w:val="0"/>
-        <w:adjustRightInd w:val="0"/>
-        <w:spacing w:after="0" w:line="240" w:lineRule="auto"/>
-        <w:rPr>
-          <w:rFonts w:ascii="Consolas" w:eastAsiaTheme="minorHAnsi" w:hAnsi="Consolas" w:cs="Times New Roman"/>
-          <w:color w:val="000000"/>
-          <w:sz w:val="24"/>
-          <w:szCs w:val="24"/>
-          <w:lang w:val="en-US"/>
-        </w:rPr>
-      </w:pPr>
-    </w:p>
-    <w:p>
-      <w:pPr>
-        <w:autoSpaceDE w:val="0"/>
-        <w:autoSpaceDN w:val="0"/>
-        <w:adjustRightInd w:val="0"/>
-        <w:spacing w:after="0" w:line="240" w:lineRule="auto"/>
-        <w:rPr>
-          <w:rFonts w:ascii="Consolas" w:eastAsiaTheme="minorHAnsi" w:hAnsi="Consolas" w:cs="Times New Roman"/>
-          <w:color w:val="000000"/>
-          <w:sz w:val="24"/>
-          <w:szCs w:val="24"/>
-          <w:lang w:val="en-US"/>
-        </w:rPr>
-      </w:pPr>
-      <w:r>
-        <w:rPr>
-          <w:rFonts w:ascii="Consolas" w:eastAsiaTheme="minorHAnsi" w:hAnsi="Consolas" w:cs="Times New Roman"/>
-          <w:color w:val="000000"/>
-          <w:sz w:val="24"/>
-          <w:szCs w:val="24"/>
-          <w:lang w:val="en-US"/>
-        </w:rPr>
-        <w:t xml:space="preserve">    </w:t>
-      </w:r>
-      <w:proofErr w:type="spellStart"/>
-      <w:r>
-        <w:rPr>
-          <w:rFonts w:ascii="Consolas" w:eastAsiaTheme="minorHAnsi" w:hAnsi="Consolas" w:cs="Times New Roman"/>
-          <w:color w:val="000000"/>
-          <w:sz w:val="24"/>
-          <w:szCs w:val="24"/>
-          <w:lang w:val="en-US"/>
-        </w:rPr>
-        <w:t>i</w:t>
-      </w:r>
-      <w:proofErr w:type="spellEnd"/>
-      <w:r>
-        <w:rPr>
-          <w:rFonts w:ascii="Consolas" w:eastAsiaTheme="minorHAnsi" w:hAnsi="Consolas" w:cs="Times New Roman"/>
-          <w:color w:val="000000"/>
-          <w:sz w:val="24"/>
-          <w:szCs w:val="24"/>
-          <w:lang w:val="en-US"/>
-        </w:rPr>
-        <w:t xml:space="preserve"> = 0</w:t>
-      </w:r>
-    </w:p>
-    <w:p>
-      <w:pPr>
-        <w:autoSpaceDE w:val="0"/>
-        <w:autoSpaceDN w:val="0"/>
-        <w:adjustRightInd w:val="0"/>
-        <w:spacing w:after="0" w:line="240" w:lineRule="auto"/>
-        <w:rPr>
-          <w:rFonts w:ascii="Consolas" w:eastAsiaTheme="minorHAnsi" w:hAnsi="Consolas" w:cs="Times New Roman"/>
-          <w:color w:val="000000"/>
-          <w:sz w:val="24"/>
-          <w:szCs w:val="24"/>
-          <w:lang w:val="en-US"/>
-        </w:rPr>
-      </w:pPr>
-      <w:r>
-        <w:rPr>
-          <w:rFonts w:ascii="Consolas" w:eastAsiaTheme="minorHAnsi" w:hAnsi="Consolas" w:cs="Times New Roman"/>
-          <w:color w:val="000000"/>
-          <w:sz w:val="24"/>
-          <w:szCs w:val="24"/>
-          <w:lang w:val="en-US"/>
-        </w:rPr>
-        <w:t xml:space="preserve">    while </w:t>
-      </w:r>
-      <w:proofErr w:type="spellStart"/>
-      <w:r>
-        <w:rPr>
-          <w:rFonts w:ascii="Consolas" w:eastAsiaTheme="minorHAnsi" w:hAnsi="Consolas" w:cs="Times New Roman"/>
-          <w:color w:val="000000"/>
-          <w:sz w:val="24"/>
-          <w:szCs w:val="24"/>
-          <w:lang w:val="en-US"/>
-        </w:rPr>
-        <w:t>i</w:t>
-      </w:r>
-      <w:proofErr w:type="spellEnd"/>
-      <w:r>
-        <w:rPr>
-          <w:rFonts w:ascii="Consolas" w:eastAsiaTheme="minorHAnsi" w:hAnsi="Consolas" w:cs="Times New Roman"/>
-          <w:color w:val="000000"/>
-          <w:sz w:val="24"/>
-          <w:szCs w:val="24"/>
-          <w:lang w:val="en-US"/>
-        </w:rPr>
-        <w:t xml:space="preserve"> &lt; </w:t>
-      </w:r>
-      <w:proofErr w:type="spellStart"/>
-      <w:r>
-        <w:rPr>
-          <w:rFonts w:ascii="Consolas" w:eastAsiaTheme="minorHAnsi" w:hAnsi="Consolas" w:cs="Times New Roman"/>
-          <w:color w:val="000000"/>
-          <w:sz w:val="24"/>
-          <w:szCs w:val="24"/>
-          <w:lang w:val="en-US"/>
-        </w:rPr>
-        <w:t>rowNColumns</w:t>
-      </w:r>
-      <w:proofErr w:type="spellEnd"/>
-      <w:r>
-        <w:rPr>
-          <w:rFonts w:ascii="Consolas" w:eastAsiaTheme="minorHAnsi" w:hAnsi="Consolas" w:cs="Times New Roman"/>
-          <w:color w:val="000000"/>
-          <w:sz w:val="24"/>
-          <w:szCs w:val="24"/>
-          <w:lang w:val="en-US"/>
-        </w:rPr>
-        <w:t>:</w:t>
-      </w:r>
-    </w:p>
-    <w:p>
-      <w:pPr>
-        <w:autoSpaceDE w:val="0"/>
-        <w:autoSpaceDN w:val="0"/>
-        <w:adjustRightInd w:val="0"/>
-        <w:spacing w:after="0" w:line="240" w:lineRule="auto"/>
-        <w:rPr>
-          <w:rFonts w:ascii="Consolas" w:eastAsiaTheme="minorHAnsi" w:hAnsi="Consolas" w:cs="Times New Roman"/>
-          <w:color w:val="000000"/>
-          <w:sz w:val="24"/>
-          <w:szCs w:val="24"/>
-          <w:lang w:val="en-US"/>
-        </w:rPr>
-      </w:pPr>
-      <w:r>
-        <w:rPr>
-          <w:rFonts w:ascii="Consolas" w:eastAsiaTheme="minorHAnsi" w:hAnsi="Consolas" w:cs="Times New Roman"/>
-          <w:color w:val="000000"/>
-          <w:sz w:val="24"/>
-          <w:szCs w:val="24"/>
-          <w:lang w:val="en-US"/>
-        </w:rPr>
-        <w:t>        j = 0</w:t>
-      </w:r>
-    </w:p>
-    <w:p>
-      <w:pPr>
-        <w:autoSpaceDE w:val="0"/>
-        <w:autoSpaceDN w:val="0"/>
-        <w:adjustRightInd w:val="0"/>
-        <w:spacing w:after="0" w:line="240" w:lineRule="auto"/>
-        <w:rPr>
-          <w:rFonts w:ascii="Consolas" w:eastAsiaTheme="minorHAnsi" w:hAnsi="Consolas" w:cs="Times New Roman"/>
-          <w:color w:val="000000"/>
-          <w:sz w:val="24"/>
-          <w:szCs w:val="24"/>
-          <w:lang w:val="en-US"/>
-        </w:rPr>
-      </w:pPr>
-      <w:r>
-        <w:rPr>
-          <w:rFonts w:ascii="Consolas" w:eastAsiaTheme="minorHAnsi" w:hAnsi="Consolas" w:cs="Times New Roman"/>
-          <w:color w:val="000000"/>
-          <w:sz w:val="24"/>
-          <w:szCs w:val="24"/>
-          <w:lang w:val="en-US"/>
+        </w:rPr>
+      </w:pPr>
+      <w:r>
+        <w:rPr>
+          <w:rFonts w:ascii="Consolas" w:eastAsiaTheme="minorHAnsi" w:hAnsi="Consolas" w:cs="Times New Roman"/>
+          <w:color w:val="000000"/>
+          <w:sz w:val="24"/>
+          <w:szCs w:val="24"/>
+        </w:rPr>
+        <w:t>import sys</w:t>
+      </w:r>
+    </w:p>
+    <w:p>
+      <w:pPr>
+        <w:autoSpaceDE w:val="0"/>
+        <w:autoSpaceDN w:val="0"/>
+        <w:adjustRightInd w:val="0"/>
+        <w:spacing w:after="0" w:line="240" w:lineRule="auto"/>
+        <w:rPr>
+          <w:rFonts w:ascii="Consolas" w:eastAsiaTheme="minorHAnsi" w:hAnsi="Consolas" w:cs="Times New Roman"/>
+          <w:color w:val="000000"/>
+          <w:sz w:val="24"/>
+          <w:szCs w:val="24"/>
+        </w:rPr>
+      </w:pPr>
+    </w:p>
+    <w:p>
+      <w:pPr>
+        <w:autoSpaceDE w:val="0"/>
+        <w:autoSpaceDN w:val="0"/>
+        <w:adjustRightInd w:val="0"/>
+        <w:spacing w:after="0" w:line="240" w:lineRule="auto"/>
+        <w:rPr>
+          <w:rFonts w:ascii="Consolas" w:eastAsiaTheme="minorHAnsi" w:hAnsi="Consolas" w:cs="Times New Roman"/>
+          <w:color w:val="000000"/>
+          <w:sz w:val="24"/>
+          <w:szCs w:val="24"/>
+        </w:rPr>
+      </w:pPr>
+      <w:r>
+        <w:rPr>
+          <w:rFonts w:ascii="Consolas" w:eastAsiaTheme="minorHAnsi" w:hAnsi="Consolas" w:cs="Times New Roman"/>
+          <w:color w:val="000000"/>
+          <w:sz w:val="24"/>
+          <w:szCs w:val="24"/>
+        </w:rPr>
+        <w:t>def generate_shaded_array(size: int, fill_char: str) -&gt; list[list[str]]:</w:t>
+      </w:r>
+    </w:p>
+    <w:p>
+      <w:pPr>
+        <w:autoSpaceDE w:val="0"/>
+        <w:autoSpaceDN w:val="0"/>
+        <w:adjustRightInd w:val="0"/>
+        <w:spacing w:after="0" w:line="240" w:lineRule="auto"/>
+        <w:rPr>
+          <w:rFonts w:ascii="Consolas" w:eastAsiaTheme="minorHAnsi" w:hAnsi="Consolas" w:cs="Times New Roman"/>
+          <w:color w:val="000000"/>
+          <w:sz w:val="24"/>
+          <w:szCs w:val="24"/>
+        </w:rPr>
+      </w:pPr>
+      <w:r>
+        <w:rPr>
+          <w:rFonts w:ascii="Consolas" w:eastAsiaTheme="minorHAnsi" w:hAnsi="Consolas" w:cs="Times New Roman"/>
+          <w:color w:val="000000"/>
+          <w:sz w:val="24"/>
+          <w:szCs w:val="24"/>
+        </w:rPr>
+        <w:t>    """</w:t>
+      </w:r>
+    </w:p>
+    <w:p>
+      <w:pPr>
+        <w:autoSpaceDE w:val="0"/>
+        <w:autoSpaceDN w:val="0"/>
+        <w:adjustRightInd w:val="0"/>
+        <w:spacing w:after="0" w:line="240" w:lineRule="auto"/>
+        <w:rPr>
+          <w:rFonts w:ascii="Consolas" w:eastAsiaTheme="minorHAnsi" w:hAnsi="Consolas" w:cs="Times New Roman"/>
+          <w:color w:val="000000"/>
+          <w:sz w:val="24"/>
+          <w:szCs w:val="24"/>
+        </w:rPr>
+      </w:pPr>
+      <w:r>
+        <w:rPr>
+          <w:rFonts w:ascii="Consolas" w:eastAsiaTheme="minorHAnsi" w:hAnsi="Consolas" w:cs="Times New Roman"/>
+          <w:color w:val="000000"/>
+          <w:sz w:val="24"/>
+          <w:szCs w:val="24"/>
+        </w:rPr>
+        <w:t>    Генерує "зубчатий" масив у формі перевернутого трикутника.</w:t>
+      </w:r>
+    </w:p>
+    <w:p>
+      <w:pPr>
+        <w:autoSpaceDE w:val="0"/>
+        <w:autoSpaceDN w:val="0"/>
+        <w:adjustRightInd w:val="0"/>
+        <w:spacing w:after="0" w:line="240" w:lineRule="auto"/>
+        <w:rPr>
+          <w:rFonts w:ascii="Consolas" w:eastAsiaTheme="minorHAnsi" w:hAnsi="Consolas" w:cs="Times New Roman"/>
+          <w:color w:val="000000"/>
+          <w:sz w:val="24"/>
+          <w:szCs w:val="24"/>
+        </w:rPr>
+      </w:pPr>
+    </w:p>
+    <w:p>
+      <w:pPr>
+        <w:autoSpaceDE w:val="0"/>
+        <w:autoSpaceDN w:val="0"/>
+        <w:adjustRightInd w:val="0"/>
+        <w:spacing w:after="0" w:line="240" w:lineRule="auto"/>
+        <w:rPr>
+          <w:rFonts w:ascii="Consolas" w:eastAsiaTheme="minorHAnsi" w:hAnsi="Consolas" w:cs="Times New Roman"/>
+          <w:color w:val="000000"/>
+          <w:sz w:val="24"/>
+          <w:szCs w:val="24"/>
+        </w:rPr>
+      </w:pPr>
+      <w:r>
+        <w:rPr>
+          <w:rFonts w:ascii="Consolas" w:eastAsiaTheme="minorHAnsi" w:hAnsi="Consolas" w:cs="Times New Roman"/>
+          <w:color w:val="000000"/>
+          <w:sz w:val="24"/>
+          <w:szCs w:val="24"/>
+        </w:rPr>
+        <w:t>    Args:</w:t>
+      </w:r>
+    </w:p>
+    <w:p>
+      <w:pPr>
+        <w:autoSpaceDE w:val="0"/>
+        <w:autoSpaceDN w:val="0"/>
+        <w:adjustRightInd w:val="0"/>
+        <w:spacing w:after="0" w:line="240" w:lineRule="auto"/>
+        <w:rPr>
+          <w:rFonts w:ascii="Consolas" w:eastAsiaTheme="minorHAnsi" w:hAnsi="Consolas" w:cs="Times New Roman"/>
+          <w:color w:val="000000"/>
+          <w:sz w:val="24"/>
+          <w:szCs w:val="24"/>
+        </w:rPr>
+      </w:pPr>
+      <w:r>
+        <w:rPr>
+          <w:rFonts w:ascii="Consolas" w:eastAsiaTheme="minorHAnsi" w:hAnsi="Consolas" w:cs="Times New Roman"/>
+          <w:color w:val="000000"/>
+          <w:sz w:val="24"/>
+          <w:szCs w:val="24"/>
+        </w:rPr>
+        <w:t>        size (int): Розмір матриці.</w:t>
+      </w:r>
+    </w:p>
+    <w:p>
+      <w:pPr>
+        <w:autoSpaceDE w:val="0"/>
+        <w:autoSpaceDN w:val="0"/>
+        <w:adjustRightInd w:val="0"/>
+        <w:spacing w:after="0" w:line="240" w:lineRule="auto"/>
+        <w:rPr>
+          <w:rFonts w:ascii="Consolas" w:eastAsiaTheme="minorHAnsi" w:hAnsi="Consolas" w:cs="Times New Roman"/>
+          <w:color w:val="000000"/>
+          <w:sz w:val="24"/>
+          <w:szCs w:val="24"/>
+        </w:rPr>
+      </w:pPr>
+      <w:r>
+        <w:rPr>
+          <w:rFonts w:ascii="Consolas" w:eastAsiaTheme="minorHAnsi" w:hAnsi="Consolas" w:cs="Times New Roman"/>
+          <w:color w:val="000000"/>
+          <w:sz w:val="24"/>
+          <w:szCs w:val="24"/>
+        </w:rPr>
+        <w:t>        fill_char (str): Символ для заповнення.</w:t>
+      </w:r>
+    </w:p>
+    <w:p>
+      <w:pPr>
+        <w:autoSpaceDE w:val="0"/>
+        <w:autoSpaceDN w:val="0"/>
+        <w:adjustRightInd w:val="0"/>
+        <w:spacing w:after="0" w:line="240" w:lineRule="auto"/>
+        <w:rPr>
+          <w:rFonts w:ascii="Consolas" w:eastAsiaTheme="minorHAnsi" w:hAnsi="Consolas" w:cs="Times New Roman"/>
+          <w:color w:val="000000"/>
+          <w:sz w:val="24"/>
+          <w:szCs w:val="24"/>
+        </w:rPr>
+      </w:pPr>
+    </w:p>
+    <w:p>
+      <w:pPr>
+        <w:autoSpaceDE w:val="0"/>
+        <w:autoSpaceDN w:val="0"/>
+        <w:adjustRightInd w:val="0"/>
+        <w:spacing w:after="0" w:line="240" w:lineRule="auto"/>
+        <w:rPr>
+          <w:rFonts w:ascii="Consolas" w:eastAsiaTheme="minorHAnsi" w:hAnsi="Consolas" w:cs="Times New Roman"/>
+          <w:color w:val="000000"/>
+          <w:sz w:val="24"/>
+          <w:szCs w:val="24"/>
+        </w:rPr>
+      </w:pPr>
+      <w:r>
+        <w:rPr>
+          <w:rFonts w:ascii="Consolas" w:eastAsiaTheme="minorHAnsi" w:hAnsi="Consolas" w:cs="Times New Roman"/>
+          <w:color w:val="000000"/>
+          <w:sz w:val="24"/>
+          <w:szCs w:val="24"/>
+        </w:rPr>
+        <w:t>    Returns:</w:t>
+      </w:r>
+    </w:p>
+    <w:p>
+      <w:pPr>
+        <w:autoSpaceDE w:val="0"/>
+        <w:autoSpaceDN w:val="0"/>
+        <w:adjustRightInd w:val="0"/>
+        <w:spacing w:after="0" w:line="240" w:lineRule="auto"/>
+        <w:rPr>
+          <w:rFonts w:ascii="Consolas" w:eastAsiaTheme="minorHAnsi" w:hAnsi="Consolas" w:cs="Times New Roman"/>
+          <w:color w:val="000000"/>
+          <w:sz w:val="24"/>
+          <w:szCs w:val="24"/>
+        </w:rPr>
+      </w:pPr>
+      <w:r>
+        <w:rPr>
+          <w:rFonts w:ascii="Consolas" w:eastAsiaTheme="minorHAnsi" w:hAnsi="Consolas" w:cs="Times New Roman"/>
+          <w:color w:val="000000"/>
+          <w:sz w:val="24"/>
+          <w:szCs w:val="24"/>
+        </w:rPr>
+        <w:t>        list[list[str]]: Згенерований зубчатий масив.</w:t>
+      </w:r>
+    </w:p>
+    <w:p>
+      <w:pPr>
+        <w:autoSpaceDE w:val="0"/>
+        <w:autoSpaceDN w:val="0"/>
+        <w:adjustRightInd w:val="0"/>
+        <w:spacing w:after="0" w:line="240" w:lineRule="auto"/>
+        <w:rPr>
+          <w:rFonts w:ascii="Consolas" w:eastAsiaTheme="minorHAnsi" w:hAnsi="Consolas" w:cs="Times New Roman"/>
+          <w:color w:val="000000"/>
+          <w:sz w:val="24"/>
+          <w:szCs w:val="24"/>
+        </w:rPr>
+      </w:pPr>
+      <w:r>
+        <w:rPr>
+          <w:rFonts w:ascii="Consolas" w:eastAsiaTheme="minorHAnsi" w:hAnsi="Consolas" w:cs="Times New Roman"/>
+          <w:color w:val="000000"/>
+          <w:sz w:val="24"/>
+          <w:szCs w:val="24"/>
+        </w:rPr>
+        <w:t>    """</w:t>
+      </w:r>
+    </w:p>
+    <w:p>
+      <w:pPr>
+        <w:autoSpaceDE w:val="0"/>
+        <w:autoSpaceDN w:val="0"/>
+        <w:adjustRightInd w:val="0"/>
+        <w:spacing w:after="0" w:line="240" w:lineRule="auto"/>
+        <w:rPr>
+          <w:rFonts w:ascii="Consolas" w:eastAsiaTheme="minorHAnsi" w:hAnsi="Consolas" w:cs="Times New Roman"/>
+          <w:color w:val="000000"/>
+          <w:sz w:val="24"/>
+          <w:szCs w:val="24"/>
+        </w:rPr>
+      </w:pPr>
+      <w:r>
+        <w:rPr>
+          <w:rFonts w:ascii="Consolas" w:eastAsiaTheme="minorHAnsi" w:hAnsi="Consolas" w:cs="Times New Roman"/>
+          <w:color w:val="000000"/>
+          <w:sz w:val="24"/>
+          <w:szCs w:val="24"/>
+        </w:rPr>
+        <w:t>    jagged_array = []</w:t>
+      </w:r>
+    </w:p>
+    <w:p>
+      <w:pPr>
+        <w:autoSpaceDE w:val="0"/>
+        <w:autoSpaceDN w:val="0"/>
+        <w:adjustRightInd w:val="0"/>
+        <w:spacing w:after="0" w:line="240" w:lineRule="auto"/>
+        <w:rPr>
+          <w:rFonts w:ascii="Consolas" w:eastAsiaTheme="minorHAnsi" w:hAnsi="Consolas" w:cs="Times New Roman"/>
+          <w:color w:val="000000"/>
+          <w:sz w:val="24"/>
+          <w:szCs w:val="24"/>
+        </w:rPr>
+      </w:pPr>
+      <w:r>
+        <w:rPr>
+          <w:rFonts w:ascii="Consolas" w:eastAsiaTheme="minorHAnsi" w:hAnsi="Consolas" w:cs="Times New Roman"/>
+          <w:color w:val="000000"/>
+          <w:sz w:val="24"/>
+          <w:szCs w:val="24"/>
+        </w:rPr>
+        <w:t>    mid_row = (size + 1) // 2</w:t>
+      </w:r>
+    </w:p>
+    <w:p>
+      <w:pPr>
+        <w:autoSpaceDE w:val="0"/>
+        <w:autoSpaceDN w:val="0"/>
+        <w:adjustRightInd w:val="0"/>
+        <w:spacing w:after="0" w:line="240" w:lineRule="auto"/>
+        <w:rPr>
+          <w:rFonts w:ascii="Consolas" w:eastAsiaTheme="minorHAnsi" w:hAnsi="Consolas" w:cs="Times New Roman"/>
+          <w:color w:val="000000"/>
+          <w:sz w:val="24"/>
+          <w:szCs w:val="24"/>
+        </w:rPr>
+      </w:pPr>
+      <w:r>
+        <w:rPr>
+          <w:rFonts w:ascii="Consolas" w:eastAsiaTheme="minorHAnsi" w:hAnsi="Consolas" w:cs="Times New Roman"/>
+          <w:color w:val="000000"/>
+          <w:sz w:val="24"/>
+          <w:szCs w:val="24"/>
+        </w:rPr>
+        <w:t>    for i in range(size):</w:t>
+      </w:r>
+    </w:p>
+    <w:p>
+      <w:pPr>
+        <w:autoSpaceDE w:val="0"/>
+        <w:autoSpaceDN w:val="0"/>
+        <w:adjustRightInd w:val="0"/>
+        <w:spacing w:after="0" w:line="240" w:lineRule="auto"/>
+        <w:rPr>
+          <w:rFonts w:ascii="Consolas" w:eastAsiaTheme="minorHAnsi" w:hAnsi="Consolas" w:cs="Times New Roman"/>
+          <w:color w:val="000000"/>
+          <w:sz w:val="24"/>
+          <w:szCs w:val="24"/>
+        </w:rPr>
+      </w:pPr>
+      <w:r>
+        <w:rPr>
+          <w:rFonts w:ascii="Consolas" w:eastAsiaTheme="minorHAnsi" w:hAnsi="Consolas" w:cs="Times New Roman"/>
+          <w:color w:val="000000"/>
+          <w:sz w:val="24"/>
+          <w:szCs w:val="24"/>
+        </w:rPr>
+        <w:t>        if i &lt; mid_row:</w:t>
+      </w:r>
+    </w:p>
+    <w:p>
+      <w:pPr>
+        <w:autoSpaceDE w:val="0"/>
+        <w:autoSpaceDN w:val="0"/>
+        <w:adjustRightInd w:val="0"/>
+        <w:spacing w:after="0" w:line="240" w:lineRule="auto"/>
+        <w:rPr>
+          <w:rFonts w:ascii="Consolas" w:eastAsiaTheme="minorHAnsi" w:hAnsi="Consolas" w:cs="Times New Roman"/>
+          <w:color w:val="000000"/>
+          <w:sz w:val="24"/>
+          <w:szCs w:val="24"/>
+        </w:rPr>
+      </w:pPr>
+      <w:r>
+        <w:rPr>
+          <w:rFonts w:ascii="Consolas" w:eastAsiaTheme="minorHAnsi" w:hAnsi="Consolas" w:cs="Times New Roman"/>
+          <w:color w:val="000000"/>
+          <w:sz w:val="24"/>
+          <w:szCs w:val="24"/>
+        </w:rPr>
+        <w:t>            count = size - 2 * i</w:t>
+      </w:r>
+    </w:p>
+    <w:p>
+      <w:pPr>
+        <w:autoSpaceDE w:val="0"/>
+        <w:autoSpaceDN w:val="0"/>
+        <w:adjustRightInd w:val="0"/>
+        <w:spacing w:after="0" w:line="240" w:lineRule="auto"/>
+        <w:rPr>
+          <w:rFonts w:ascii="Consolas" w:eastAsiaTheme="minorHAnsi" w:hAnsi="Consolas" w:cs="Times New Roman"/>
+          <w:color w:val="000000"/>
+          <w:sz w:val="24"/>
+          <w:szCs w:val="24"/>
+        </w:rPr>
+      </w:pPr>
+      <w:r>
+        <w:rPr>
+          <w:rFonts w:ascii="Consolas" w:eastAsiaTheme="minorHAnsi" w:hAnsi="Consolas" w:cs="Times New Roman"/>
+          <w:color w:val="000000"/>
+          <w:sz w:val="24"/>
+          <w:szCs w:val="24"/>
+        </w:rPr>
+        <w:t>            row = [fill_char] * count</w:t>
+      </w:r>
+    </w:p>
+    <w:p>
+      <w:pPr>
+        <w:autoSpaceDE w:val="0"/>
+        <w:autoSpaceDN w:val="0"/>
+        <w:adjustRightInd w:val="0"/>
+        <w:spacing w:after="0" w:line="240" w:lineRule="auto"/>
+        <w:rPr>
+          <w:rFonts w:ascii="Consolas" w:eastAsiaTheme="minorHAnsi" w:hAnsi="Consolas" w:cs="Times New Roman"/>
+          <w:color w:val="000000"/>
+          <w:sz w:val="24"/>
+          <w:szCs w:val="24"/>
+        </w:rPr>
+      </w:pPr>
+      <w:r>
+        <w:rPr>
+          <w:rFonts w:ascii="Consolas" w:eastAsiaTheme="minorHAnsi" w:hAnsi="Consolas" w:cs="Times New Roman"/>
+          <w:color w:val="000000"/>
+          <w:sz w:val="24"/>
+          <w:szCs w:val="24"/>
+        </w:rPr>
+        <w:t>            jagged_array.append(row)</w:t>
+      </w:r>
+    </w:p>
+    <w:p>
+      <w:pPr>
+        <w:autoSpaceDE w:val="0"/>
+        <w:autoSpaceDN w:val="0"/>
+        <w:adjustRightInd w:val="0"/>
+        <w:spacing w:after="0" w:line="240" w:lineRule="auto"/>
+        <w:rPr>
+          <w:rFonts w:ascii="Consolas" w:eastAsiaTheme="minorHAnsi" w:hAnsi="Consolas" w:cs="Times New Roman"/>
+          <w:color w:val="000000"/>
+          <w:sz w:val="24"/>
+          <w:szCs w:val="24"/>
+        </w:rPr>
+      </w:pPr>
+      <w:r>
+        <w:rPr>
+          <w:rFonts w:ascii="Consolas" w:eastAsiaTheme="minorHAnsi" w:hAnsi="Consolas" w:cs="Times New Roman"/>
+          <w:color w:val="000000"/>
+          <w:sz w:val="24"/>
+          <w:szCs w:val="24"/>
+        </w:rPr>
+        <w:t>        else:</w:t>
+      </w:r>
+    </w:p>
+    <w:p>
+      <w:pPr>
+        <w:autoSpaceDE w:val="0"/>
+        <w:autoSpaceDN w:val="0"/>
+        <w:adjustRightInd w:val="0"/>
+        <w:spacing w:after="0" w:line="240" w:lineRule="auto"/>
+        <w:rPr>
+          <w:rFonts w:ascii="Consolas" w:eastAsiaTheme="minorHAnsi" w:hAnsi="Consolas" w:cs="Times New Roman"/>
+          <w:color w:val="000000"/>
+          <w:sz w:val="24"/>
+          <w:szCs w:val="24"/>
+        </w:rPr>
+      </w:pPr>
+      <w:r>
+        <w:rPr>
+          <w:rFonts w:ascii="Consolas" w:eastAsiaTheme="minorHAnsi" w:hAnsi="Consolas" w:cs="Times New Roman"/>
+          <w:color w:val="000000"/>
+          <w:sz w:val="24"/>
+          <w:szCs w:val="24"/>
+        </w:rPr>
+        <w:t>            jagged_array.append([])</w:t>
+      </w:r>
+    </w:p>
+    <w:p>
+      <w:pPr>
+        <w:autoSpaceDE w:val="0"/>
+        <w:autoSpaceDN w:val="0"/>
+        <w:adjustRightInd w:val="0"/>
+        <w:spacing w:after="0" w:line="240" w:lineRule="auto"/>
+        <w:rPr>
+          <w:rFonts w:ascii="Consolas" w:eastAsiaTheme="minorHAnsi" w:hAnsi="Consolas" w:cs="Times New Roman"/>
+          <w:color w:val="000000"/>
+          <w:sz w:val="24"/>
+          <w:szCs w:val="24"/>
+        </w:rPr>
+      </w:pPr>
+      <w:r>
+        <w:rPr>
+          <w:rFonts w:ascii="Consolas" w:eastAsiaTheme="minorHAnsi" w:hAnsi="Consolas" w:cs="Times New Roman"/>
+          <w:color w:val="000000"/>
+          <w:sz w:val="24"/>
+          <w:szCs w:val="24"/>
+        </w:rPr>
+        <w:t>    return jagged_array</w:t>
+      </w:r>
+    </w:p>
+    <w:p>
+      <w:pPr>
+        <w:autoSpaceDE w:val="0"/>
+        <w:autoSpaceDN w:val="0"/>
+        <w:adjustRightInd w:val="0"/>
+        <w:spacing w:after="0" w:line="240" w:lineRule="auto"/>
+        <w:rPr>
+          <w:rFonts w:ascii="Consolas" w:eastAsiaTheme="minorHAnsi" w:hAnsi="Consolas" w:cs="Times New Roman"/>
+          <w:color w:val="000000"/>
+          <w:sz w:val="24"/>
+          <w:szCs w:val="24"/>
+        </w:rPr>
+      </w:pPr>
+    </w:p>
+    <w:p>
+      <w:pPr>
+        <w:autoSpaceDE w:val="0"/>
+        <w:autoSpaceDN w:val="0"/>
+        <w:adjustRightInd w:val="0"/>
+        <w:spacing w:after="0" w:line="240" w:lineRule="auto"/>
+        <w:rPr>
+          <w:rFonts w:ascii="Consolas" w:eastAsiaTheme="minorHAnsi" w:hAnsi="Consolas" w:cs="Times New Roman"/>
+          <w:color w:val="000000"/>
+          <w:sz w:val="24"/>
+          <w:szCs w:val="24"/>
+        </w:rPr>
+      </w:pPr>
+      <w:r>
+        <w:rPr>
+          <w:rFonts w:ascii="Consolas" w:eastAsiaTheme="minorHAnsi" w:hAnsi="Consolas" w:cs="Times New Roman"/>
+          <w:color w:val="000000"/>
+          <w:sz w:val="24"/>
+          <w:szCs w:val="24"/>
+        </w:rPr>
+        <w:t>def print_array_to_console(array: list[list[str]]):</w:t>
+      </w:r>
+    </w:p>
+    <w:p>
+      <w:pPr>
+        <w:autoSpaceDE w:val="0"/>
+        <w:autoSpaceDN w:val="0"/>
+        <w:adjustRightInd w:val="0"/>
+        <w:spacing w:after="0" w:line="240" w:lineRule="auto"/>
+        <w:rPr>
+          <w:rFonts w:ascii="Consolas" w:eastAsiaTheme="minorHAnsi" w:hAnsi="Consolas" w:cs="Times New Roman"/>
+          <w:color w:val="000000"/>
+          <w:sz w:val="24"/>
+          <w:szCs w:val="24"/>
+        </w:rPr>
+      </w:pPr>
+      <w:r>
+        <w:rPr>
+          <w:rFonts w:ascii="Consolas" w:eastAsiaTheme="minorHAnsi" w:hAnsi="Consolas" w:cs="Times New Roman"/>
+          <w:color w:val="000000"/>
+          <w:sz w:val="24"/>
+          <w:szCs w:val="24"/>
         </w:rPr>
         <w:lastRenderedPageBreak/>
-        <w:t xml:space="preserve">        </w:t>
-      </w:r>
-      <w:proofErr w:type="gramStart"/>
-      <w:r>
-        <w:rPr>
-          <w:rFonts w:ascii="Consolas" w:eastAsiaTheme="minorHAnsi" w:hAnsi="Consolas" w:cs="Times New Roman"/>
-          <w:color w:val="000000"/>
-          <w:sz w:val="24"/>
-          <w:szCs w:val="24"/>
-          <w:lang w:val="en-US"/>
-        </w:rPr>
-        <w:t>if(</w:t>
-      </w:r>
-      <w:proofErr w:type="spellStart"/>
-      <w:proofErr w:type="gramEnd"/>
-      <w:r>
-        <w:rPr>
-          <w:rFonts w:ascii="Consolas" w:eastAsiaTheme="minorHAnsi" w:hAnsi="Consolas" w:cs="Times New Roman"/>
-          <w:color w:val="000000"/>
-          <w:sz w:val="24"/>
-          <w:szCs w:val="24"/>
-          <w:lang w:val="en-US"/>
-        </w:rPr>
-        <w:t>i</w:t>
-      </w:r>
-      <w:proofErr w:type="spellEnd"/>
-      <w:r>
-        <w:rPr>
-          <w:rFonts w:ascii="Consolas" w:eastAsiaTheme="minorHAnsi" w:hAnsi="Consolas" w:cs="Times New Roman"/>
-          <w:color w:val="000000"/>
-          <w:sz w:val="24"/>
-          <w:szCs w:val="24"/>
-          <w:lang w:val="en-US"/>
-        </w:rPr>
-        <w:t xml:space="preserve"> &lt; </w:t>
-      </w:r>
-      <w:proofErr w:type="spellStart"/>
-      <w:r>
-        <w:rPr>
-          <w:rFonts w:ascii="Consolas" w:eastAsiaTheme="minorHAnsi" w:hAnsi="Consolas" w:cs="Times New Roman"/>
-          <w:color w:val="000000"/>
-          <w:sz w:val="24"/>
-          <w:szCs w:val="24"/>
-          <w:lang w:val="en-US"/>
-        </w:rPr>
-        <w:t>centre</w:t>
-      </w:r>
-      <w:proofErr w:type="spellEnd"/>
-      <w:r>
-        <w:rPr>
-          <w:rFonts w:ascii="Consolas" w:eastAsiaTheme="minorHAnsi" w:hAnsi="Consolas" w:cs="Times New Roman"/>
-          <w:color w:val="000000"/>
-          <w:sz w:val="24"/>
-          <w:szCs w:val="24"/>
-          <w:lang w:val="en-US"/>
-        </w:rPr>
-        <w:t>):</w:t>
-      </w:r>
-    </w:p>
-    <w:p>
-      <w:pPr>
-        <w:autoSpaceDE w:val="0"/>
-        <w:autoSpaceDN w:val="0"/>
-        <w:adjustRightInd w:val="0"/>
-        <w:spacing w:after="0" w:line="240" w:lineRule="auto"/>
-        <w:rPr>
-          <w:rFonts w:ascii="Consolas" w:eastAsiaTheme="minorHAnsi" w:hAnsi="Consolas" w:cs="Times New Roman"/>
-          <w:color w:val="000000"/>
-          <w:sz w:val="24"/>
-          <w:szCs w:val="24"/>
-          <w:lang w:val="en-US"/>
-        </w:rPr>
-      </w:pPr>
-      <w:r>
-        <w:rPr>
-          <w:rFonts w:ascii="Consolas" w:eastAsiaTheme="minorHAnsi" w:hAnsi="Consolas" w:cs="Times New Roman"/>
-          <w:color w:val="000000"/>
-          <w:sz w:val="24"/>
-          <w:szCs w:val="24"/>
-          <w:lang w:val="en-US"/>
-        </w:rPr>
-        <w:t xml:space="preserve">            while j &lt; </w:t>
-      </w:r>
-      <w:proofErr w:type="spellStart"/>
-      <w:r>
-        <w:rPr>
-          <w:rFonts w:ascii="Consolas" w:eastAsiaTheme="minorHAnsi" w:hAnsi="Consolas" w:cs="Times New Roman"/>
-          <w:color w:val="000000"/>
-          <w:sz w:val="24"/>
-          <w:szCs w:val="24"/>
-          <w:lang w:val="en-US"/>
-        </w:rPr>
-        <w:t>centre</w:t>
-      </w:r>
-      <w:proofErr w:type="spellEnd"/>
-      <w:r>
-        <w:rPr>
-          <w:rFonts w:ascii="Consolas" w:eastAsiaTheme="minorHAnsi" w:hAnsi="Consolas" w:cs="Times New Roman"/>
-          <w:color w:val="000000"/>
-          <w:sz w:val="24"/>
-          <w:szCs w:val="24"/>
-          <w:lang w:val="en-US"/>
-        </w:rPr>
-        <w:t>:</w:t>
-      </w:r>
-    </w:p>
-    <w:p>
-      <w:pPr>
-        <w:autoSpaceDE w:val="0"/>
-        <w:autoSpaceDN w:val="0"/>
-        <w:adjustRightInd w:val="0"/>
-        <w:spacing w:after="0" w:line="240" w:lineRule="auto"/>
-        <w:rPr>
-          <w:rFonts w:ascii="Consolas" w:eastAsiaTheme="minorHAnsi" w:hAnsi="Consolas" w:cs="Times New Roman"/>
-          <w:color w:val="000000"/>
-          <w:sz w:val="24"/>
-          <w:szCs w:val="24"/>
-          <w:lang w:val="en-US"/>
-        </w:rPr>
-      </w:pPr>
-      <w:r>
-        <w:rPr>
-          <w:rFonts w:ascii="Consolas" w:eastAsiaTheme="minorHAnsi" w:hAnsi="Consolas" w:cs="Times New Roman"/>
-          <w:color w:val="000000"/>
-          <w:sz w:val="24"/>
-          <w:szCs w:val="24"/>
-          <w:lang w:val="en-US"/>
-        </w:rPr>
-        <w:t>                matrix[</w:t>
-      </w:r>
-      <w:proofErr w:type="spellStart"/>
-      <w:r>
-        <w:rPr>
-          <w:rFonts w:ascii="Consolas" w:eastAsiaTheme="minorHAnsi" w:hAnsi="Consolas" w:cs="Times New Roman"/>
-          <w:color w:val="000000"/>
-          <w:sz w:val="24"/>
-          <w:szCs w:val="24"/>
-          <w:lang w:val="en-US"/>
-        </w:rPr>
-        <w:t>i</w:t>
-      </w:r>
-      <w:proofErr w:type="spellEnd"/>
-      <w:r>
-        <w:rPr>
-          <w:rFonts w:ascii="Consolas" w:eastAsiaTheme="minorHAnsi" w:hAnsi="Consolas" w:cs="Times New Roman"/>
-          <w:color w:val="000000"/>
-          <w:sz w:val="24"/>
-          <w:szCs w:val="24"/>
-          <w:lang w:val="en-US"/>
-        </w:rPr>
-        <w:t>][j] = symbol</w:t>
-      </w:r>
-    </w:p>
-    <w:p>
-      <w:pPr>
-        <w:autoSpaceDE w:val="0"/>
-        <w:autoSpaceDN w:val="0"/>
-        <w:adjustRightInd w:val="0"/>
-        <w:spacing w:after="0" w:line="240" w:lineRule="auto"/>
-        <w:rPr>
-          <w:rFonts w:ascii="Consolas" w:eastAsiaTheme="minorHAnsi" w:hAnsi="Consolas" w:cs="Times New Roman"/>
-          <w:color w:val="000000"/>
-          <w:sz w:val="24"/>
-          <w:szCs w:val="24"/>
-          <w:lang w:val="en-US"/>
-        </w:rPr>
-      </w:pPr>
-      <w:r>
-        <w:rPr>
-          <w:rFonts w:ascii="Consolas" w:eastAsiaTheme="minorHAnsi" w:hAnsi="Consolas" w:cs="Times New Roman"/>
-          <w:color w:val="000000"/>
-          <w:sz w:val="24"/>
-          <w:szCs w:val="24"/>
-          <w:lang w:val="en-US"/>
-        </w:rPr>
-        <w:t>                j+=1</w:t>
-      </w:r>
-    </w:p>
-    <w:p>
-      <w:pPr>
-        <w:autoSpaceDE w:val="0"/>
-        <w:autoSpaceDN w:val="0"/>
-        <w:adjustRightInd w:val="0"/>
-        <w:spacing w:after="0" w:line="240" w:lineRule="auto"/>
-        <w:rPr>
-          <w:rFonts w:ascii="Consolas" w:eastAsiaTheme="minorHAnsi" w:hAnsi="Consolas" w:cs="Times New Roman"/>
-          <w:color w:val="000000"/>
-          <w:sz w:val="24"/>
-          <w:szCs w:val="24"/>
-          <w:lang w:val="en-US"/>
-        </w:rPr>
-      </w:pPr>
-      <w:r>
-        <w:rPr>
-          <w:rFonts w:ascii="Consolas" w:eastAsiaTheme="minorHAnsi" w:hAnsi="Consolas" w:cs="Times New Roman"/>
-          <w:color w:val="000000"/>
-          <w:sz w:val="24"/>
-          <w:szCs w:val="24"/>
-          <w:lang w:val="en-US"/>
-        </w:rPr>
-        <w:t xml:space="preserve">        </w:t>
-      </w:r>
-      <w:proofErr w:type="gramStart"/>
-      <w:r>
-        <w:rPr>
-          <w:rFonts w:ascii="Consolas" w:eastAsiaTheme="minorHAnsi" w:hAnsi="Consolas" w:cs="Times New Roman"/>
-          <w:color w:val="000000"/>
-          <w:sz w:val="24"/>
-          <w:szCs w:val="24"/>
-          <w:lang w:val="en-US"/>
-        </w:rPr>
-        <w:t>if(</w:t>
-      </w:r>
-      <w:proofErr w:type="spellStart"/>
-      <w:proofErr w:type="gramEnd"/>
-      <w:r>
-        <w:rPr>
-          <w:rFonts w:ascii="Consolas" w:eastAsiaTheme="minorHAnsi" w:hAnsi="Consolas" w:cs="Times New Roman"/>
-          <w:color w:val="000000"/>
-          <w:sz w:val="24"/>
-          <w:szCs w:val="24"/>
-          <w:lang w:val="en-US"/>
-        </w:rPr>
-        <w:t>i</w:t>
-      </w:r>
-      <w:proofErr w:type="spellEnd"/>
-      <w:r>
-        <w:rPr>
-          <w:rFonts w:ascii="Consolas" w:eastAsiaTheme="minorHAnsi" w:hAnsi="Consolas" w:cs="Times New Roman"/>
-          <w:color w:val="000000"/>
-          <w:sz w:val="24"/>
-          <w:szCs w:val="24"/>
-          <w:lang w:val="en-US"/>
-        </w:rPr>
-        <w:t xml:space="preserve"> &gt;= </w:t>
-      </w:r>
-      <w:proofErr w:type="spellStart"/>
-      <w:r>
-        <w:rPr>
-          <w:rFonts w:ascii="Consolas" w:eastAsiaTheme="minorHAnsi" w:hAnsi="Consolas" w:cs="Times New Roman"/>
-          <w:color w:val="000000"/>
-          <w:sz w:val="24"/>
-          <w:szCs w:val="24"/>
-          <w:lang w:val="en-US"/>
-        </w:rPr>
-        <w:t>centre</w:t>
-      </w:r>
-      <w:proofErr w:type="spellEnd"/>
-      <w:r>
-        <w:rPr>
-          <w:rFonts w:ascii="Consolas" w:eastAsiaTheme="minorHAnsi" w:hAnsi="Consolas" w:cs="Times New Roman"/>
-          <w:color w:val="000000"/>
-          <w:sz w:val="24"/>
-          <w:szCs w:val="24"/>
-          <w:lang w:val="en-US"/>
-        </w:rPr>
-        <w:t>):</w:t>
-      </w:r>
-    </w:p>
-    <w:p>
-      <w:pPr>
-        <w:autoSpaceDE w:val="0"/>
-        <w:autoSpaceDN w:val="0"/>
-        <w:adjustRightInd w:val="0"/>
-        <w:spacing w:after="0" w:line="240" w:lineRule="auto"/>
-        <w:rPr>
-          <w:rFonts w:ascii="Consolas" w:eastAsiaTheme="minorHAnsi" w:hAnsi="Consolas" w:cs="Times New Roman"/>
-          <w:color w:val="000000"/>
-          <w:sz w:val="24"/>
-          <w:szCs w:val="24"/>
-          <w:lang w:val="en-US"/>
-        </w:rPr>
-      </w:pPr>
-      <w:r>
-        <w:rPr>
-          <w:rFonts w:ascii="Consolas" w:eastAsiaTheme="minorHAnsi" w:hAnsi="Consolas" w:cs="Times New Roman"/>
-          <w:color w:val="000000"/>
-          <w:sz w:val="24"/>
-          <w:szCs w:val="24"/>
-          <w:lang w:val="en-US"/>
-        </w:rPr>
-        <w:t xml:space="preserve">            j = </w:t>
-      </w:r>
-      <w:proofErr w:type="spellStart"/>
-      <w:r>
-        <w:rPr>
-          <w:rFonts w:ascii="Consolas" w:eastAsiaTheme="minorHAnsi" w:hAnsi="Consolas" w:cs="Times New Roman"/>
-          <w:color w:val="000000"/>
-          <w:sz w:val="24"/>
-          <w:szCs w:val="24"/>
-          <w:lang w:val="en-US"/>
-        </w:rPr>
-        <w:t>centre</w:t>
-      </w:r>
-      <w:proofErr w:type="spellEnd"/>
-    </w:p>
-    <w:p>
-      <w:pPr>
-        <w:autoSpaceDE w:val="0"/>
-        <w:autoSpaceDN w:val="0"/>
-        <w:adjustRightInd w:val="0"/>
-        <w:spacing w:after="0" w:line="240" w:lineRule="auto"/>
-        <w:rPr>
-          <w:rFonts w:ascii="Consolas" w:eastAsiaTheme="minorHAnsi" w:hAnsi="Consolas" w:cs="Times New Roman"/>
-          <w:color w:val="000000"/>
-          <w:sz w:val="24"/>
-          <w:szCs w:val="24"/>
-          <w:lang w:val="en-US"/>
-        </w:rPr>
-      </w:pPr>
-      <w:r>
-        <w:rPr>
-          <w:rFonts w:ascii="Consolas" w:eastAsiaTheme="minorHAnsi" w:hAnsi="Consolas" w:cs="Times New Roman"/>
-          <w:color w:val="000000"/>
-          <w:sz w:val="24"/>
-          <w:szCs w:val="24"/>
-          <w:lang w:val="en-US"/>
-        </w:rPr>
-        <w:t xml:space="preserve">            while j &lt; </w:t>
-      </w:r>
-      <w:proofErr w:type="spellStart"/>
-      <w:r>
-        <w:rPr>
-          <w:rFonts w:ascii="Consolas" w:eastAsiaTheme="minorHAnsi" w:hAnsi="Consolas" w:cs="Times New Roman"/>
-          <w:color w:val="000000"/>
-          <w:sz w:val="24"/>
-          <w:szCs w:val="24"/>
-          <w:lang w:val="en-US"/>
-        </w:rPr>
-        <w:t>rowNColumns</w:t>
-      </w:r>
-      <w:proofErr w:type="spellEnd"/>
-      <w:r>
-        <w:rPr>
-          <w:rFonts w:ascii="Consolas" w:eastAsiaTheme="minorHAnsi" w:hAnsi="Consolas" w:cs="Times New Roman"/>
-          <w:color w:val="000000"/>
-          <w:sz w:val="24"/>
-          <w:szCs w:val="24"/>
-          <w:lang w:val="en-US"/>
-        </w:rPr>
-        <w:t>:</w:t>
-      </w:r>
-    </w:p>
-    <w:p>
-      <w:pPr>
-        <w:autoSpaceDE w:val="0"/>
-        <w:autoSpaceDN w:val="0"/>
-        <w:adjustRightInd w:val="0"/>
-        <w:spacing w:after="0" w:line="240" w:lineRule="auto"/>
-        <w:rPr>
-          <w:rFonts w:ascii="Consolas" w:eastAsiaTheme="minorHAnsi" w:hAnsi="Consolas" w:cs="Times New Roman"/>
-          <w:color w:val="000000"/>
-          <w:sz w:val="24"/>
-          <w:szCs w:val="24"/>
-          <w:lang w:val="en-US"/>
-        </w:rPr>
-      </w:pPr>
-      <w:r>
-        <w:rPr>
-          <w:rFonts w:ascii="Consolas" w:eastAsiaTheme="minorHAnsi" w:hAnsi="Consolas" w:cs="Times New Roman"/>
-          <w:color w:val="000000"/>
-          <w:sz w:val="24"/>
-          <w:szCs w:val="24"/>
-          <w:lang w:val="en-US"/>
-        </w:rPr>
-        <w:t>                matrix[</w:t>
-      </w:r>
-      <w:proofErr w:type="spellStart"/>
-      <w:r>
-        <w:rPr>
-          <w:rFonts w:ascii="Consolas" w:eastAsiaTheme="minorHAnsi" w:hAnsi="Consolas" w:cs="Times New Roman"/>
-          <w:color w:val="000000"/>
-          <w:sz w:val="24"/>
-          <w:szCs w:val="24"/>
-          <w:lang w:val="en-US"/>
-        </w:rPr>
-        <w:t>i</w:t>
-      </w:r>
-      <w:proofErr w:type="spellEnd"/>
-      <w:r>
-        <w:rPr>
-          <w:rFonts w:ascii="Consolas" w:eastAsiaTheme="minorHAnsi" w:hAnsi="Consolas" w:cs="Times New Roman"/>
-          <w:color w:val="000000"/>
-          <w:sz w:val="24"/>
-          <w:szCs w:val="24"/>
-          <w:lang w:val="en-US"/>
-        </w:rPr>
-        <w:t>][j] = symbol</w:t>
-      </w:r>
-    </w:p>
-    <w:p>
-      <w:pPr>
-        <w:autoSpaceDE w:val="0"/>
-        <w:autoSpaceDN w:val="0"/>
-        <w:adjustRightInd w:val="0"/>
-        <w:spacing w:after="0" w:line="240" w:lineRule="auto"/>
-        <w:rPr>
-          <w:rFonts w:ascii="Consolas" w:eastAsiaTheme="minorHAnsi" w:hAnsi="Consolas" w:cs="Times New Roman"/>
-          <w:color w:val="000000"/>
-          <w:sz w:val="24"/>
-          <w:szCs w:val="24"/>
-          <w:lang w:val="en-US"/>
-        </w:rPr>
-      </w:pPr>
-      <w:r>
-        <w:rPr>
-          <w:rFonts w:ascii="Consolas" w:eastAsiaTheme="minorHAnsi" w:hAnsi="Consolas" w:cs="Times New Roman"/>
-          <w:color w:val="000000"/>
-          <w:sz w:val="24"/>
-          <w:szCs w:val="24"/>
-          <w:lang w:val="en-US"/>
-        </w:rPr>
-        <w:t>                j+=1</w:t>
-      </w:r>
-    </w:p>
-    <w:p>
-      <w:pPr>
-        <w:autoSpaceDE w:val="0"/>
-        <w:autoSpaceDN w:val="0"/>
-        <w:adjustRightInd w:val="0"/>
-        <w:spacing w:after="0" w:line="240" w:lineRule="auto"/>
-        <w:rPr>
-          <w:rFonts w:ascii="Consolas" w:eastAsiaTheme="minorHAnsi" w:hAnsi="Consolas" w:cs="Times New Roman"/>
-          <w:color w:val="000000"/>
-          <w:sz w:val="24"/>
-          <w:szCs w:val="24"/>
-          <w:lang w:val="en-US"/>
-        </w:rPr>
-      </w:pPr>
-      <w:r>
-        <w:rPr>
-          <w:rFonts w:ascii="Consolas" w:eastAsiaTheme="minorHAnsi" w:hAnsi="Consolas" w:cs="Times New Roman"/>
-          <w:color w:val="000000"/>
-          <w:sz w:val="24"/>
-          <w:szCs w:val="24"/>
-          <w:lang w:val="en-US"/>
-        </w:rPr>
-        <w:t xml:space="preserve">        </w:t>
-      </w:r>
-      <w:proofErr w:type="spellStart"/>
-      <w:r>
-        <w:rPr>
-          <w:rFonts w:ascii="Consolas" w:eastAsiaTheme="minorHAnsi" w:hAnsi="Consolas" w:cs="Times New Roman"/>
-          <w:color w:val="000000"/>
-          <w:sz w:val="24"/>
-          <w:szCs w:val="24"/>
-          <w:lang w:val="en-US"/>
-        </w:rPr>
-        <w:t>i</w:t>
-      </w:r>
-      <w:proofErr w:type="spellEnd"/>
-      <w:r>
-        <w:rPr>
-          <w:rFonts w:ascii="Consolas" w:eastAsiaTheme="minorHAnsi" w:hAnsi="Consolas" w:cs="Times New Roman"/>
-          <w:color w:val="000000"/>
-          <w:sz w:val="24"/>
-          <w:szCs w:val="24"/>
-          <w:lang w:val="en-US"/>
-        </w:rPr>
-        <w:t xml:space="preserve"> += 1</w:t>
-      </w:r>
-    </w:p>
-    <w:p>
-      <w:pPr>
-        <w:autoSpaceDE w:val="0"/>
-        <w:autoSpaceDN w:val="0"/>
-        <w:adjustRightInd w:val="0"/>
-        <w:spacing w:after="0" w:line="240" w:lineRule="auto"/>
-        <w:rPr>
-          <w:rFonts w:ascii="Consolas" w:eastAsiaTheme="minorHAnsi" w:hAnsi="Consolas" w:cs="Times New Roman"/>
-          <w:color w:val="000000"/>
-          <w:sz w:val="24"/>
-          <w:szCs w:val="24"/>
-          <w:lang w:val="en-US"/>
-        </w:rPr>
-      </w:pPr>
-      <w:r>
-        <w:rPr>
-          <w:rFonts w:ascii="Consolas" w:eastAsiaTheme="minorHAnsi" w:hAnsi="Consolas" w:cs="Times New Roman"/>
-          <w:color w:val="000000"/>
-          <w:sz w:val="24"/>
-          <w:szCs w:val="24"/>
-          <w:lang w:val="en-US"/>
-        </w:rPr>
-        <w:t>        j = 0</w:t>
-      </w:r>
-    </w:p>
-    <w:p>
-      <w:pPr>
-        <w:autoSpaceDE w:val="0"/>
-        <w:autoSpaceDN w:val="0"/>
-        <w:adjustRightInd w:val="0"/>
-        <w:spacing w:after="0" w:line="240" w:lineRule="auto"/>
-        <w:rPr>
-          <w:rFonts w:ascii="Consolas" w:eastAsiaTheme="minorHAnsi" w:hAnsi="Consolas" w:cs="Times New Roman"/>
-          <w:color w:val="000000"/>
-          <w:sz w:val="24"/>
-          <w:szCs w:val="24"/>
-          <w:lang w:val="en-US"/>
-        </w:rPr>
-      </w:pPr>
-      <w:r>
-        <w:rPr>
-          <w:rFonts w:ascii="Consolas" w:eastAsiaTheme="minorHAnsi" w:hAnsi="Consolas" w:cs="Times New Roman"/>
-          <w:color w:val="000000"/>
-          <w:sz w:val="24"/>
-          <w:szCs w:val="24"/>
-          <w:lang w:val="en-US"/>
-        </w:rPr>
-        <w:t>    return matrix</w:t>
-      </w:r>
-    </w:p>
-    <w:p>
-      <w:pPr>
-        <w:autoSpaceDE w:val="0"/>
-        <w:autoSpaceDN w:val="0"/>
-        <w:adjustRightInd w:val="0"/>
-        <w:spacing w:after="0" w:line="240" w:lineRule="auto"/>
-        <w:rPr>
-          <w:rFonts w:ascii="Consolas" w:eastAsiaTheme="minorHAnsi" w:hAnsi="Consolas" w:cs="Times New Roman"/>
-          <w:color w:val="000000"/>
-          <w:sz w:val="24"/>
-          <w:szCs w:val="24"/>
-          <w:lang w:val="en-US"/>
-        </w:rPr>
-      </w:pPr>
-    </w:p>
-    <w:p>
-      <w:pPr>
-        <w:autoSpaceDE w:val="0"/>
-        <w:autoSpaceDN w:val="0"/>
-        <w:adjustRightInd w:val="0"/>
-        <w:spacing w:after="0" w:line="240" w:lineRule="auto"/>
-        <w:rPr>
-          <w:rFonts w:ascii="Consolas" w:eastAsiaTheme="minorHAnsi" w:hAnsi="Consolas" w:cs="Times New Roman"/>
-          <w:color w:val="000000"/>
-          <w:sz w:val="24"/>
-          <w:szCs w:val="24"/>
-          <w:lang w:val="en-US"/>
-        </w:rPr>
-      </w:pPr>
-      <w:r>
-        <w:rPr>
-          <w:rFonts w:ascii="Consolas" w:eastAsiaTheme="minorHAnsi" w:hAnsi="Consolas" w:cs="Times New Roman"/>
-          <w:color w:val="000000"/>
-          <w:sz w:val="24"/>
-          <w:szCs w:val="24"/>
-          <w:lang w:val="en-US"/>
-        </w:rPr>
-        <w:t xml:space="preserve">def </w:t>
-      </w:r>
-      <w:proofErr w:type="spellStart"/>
-      <w:proofErr w:type="gramStart"/>
-      <w:r>
-        <w:rPr>
-          <w:rFonts w:ascii="Consolas" w:eastAsiaTheme="minorHAnsi" w:hAnsi="Consolas" w:cs="Times New Roman"/>
-          <w:color w:val="000000"/>
-          <w:sz w:val="24"/>
-          <w:szCs w:val="24"/>
-          <w:lang w:val="en-US"/>
-        </w:rPr>
-        <w:t>printMatrix</w:t>
-      </w:r>
-      <w:proofErr w:type="spellEnd"/>
-      <w:r>
-        <w:rPr>
-          <w:rFonts w:ascii="Consolas" w:eastAsiaTheme="minorHAnsi" w:hAnsi="Consolas" w:cs="Times New Roman"/>
-          <w:color w:val="000000"/>
-          <w:sz w:val="24"/>
-          <w:szCs w:val="24"/>
-          <w:lang w:val="en-US"/>
-        </w:rPr>
-        <w:t>(</w:t>
-      </w:r>
-      <w:proofErr w:type="spellStart"/>
-      <w:proofErr w:type="gramEnd"/>
-      <w:r>
-        <w:rPr>
-          <w:rFonts w:ascii="Consolas" w:eastAsiaTheme="minorHAnsi" w:hAnsi="Consolas" w:cs="Times New Roman"/>
-          <w:color w:val="000000"/>
-          <w:sz w:val="24"/>
-          <w:szCs w:val="24"/>
-          <w:lang w:val="en-US"/>
-        </w:rPr>
-        <w:t>rowNcolumns</w:t>
-      </w:r>
-      <w:proofErr w:type="spellEnd"/>
-      <w:r>
-        <w:rPr>
-          <w:rFonts w:ascii="Consolas" w:eastAsiaTheme="minorHAnsi" w:hAnsi="Consolas" w:cs="Times New Roman"/>
-          <w:color w:val="000000"/>
-          <w:sz w:val="24"/>
-          <w:szCs w:val="24"/>
-          <w:lang w:val="en-US"/>
-        </w:rPr>
-        <w:t>, matrix):</w:t>
-      </w:r>
-    </w:p>
-    <w:p>
-      <w:pPr>
-        <w:autoSpaceDE w:val="0"/>
-        <w:autoSpaceDN w:val="0"/>
-        <w:adjustRightInd w:val="0"/>
-        <w:spacing w:after="0" w:line="240" w:lineRule="auto"/>
-        <w:rPr>
-          <w:rFonts w:ascii="Consolas" w:eastAsiaTheme="minorHAnsi" w:hAnsi="Consolas" w:cs="Times New Roman"/>
-          <w:color w:val="000000"/>
-          <w:sz w:val="24"/>
-          <w:szCs w:val="24"/>
-          <w:lang w:val="en-US"/>
-        </w:rPr>
-      </w:pPr>
-      <w:r>
-        <w:rPr>
-          <w:rFonts w:ascii="Consolas" w:eastAsiaTheme="minorHAnsi" w:hAnsi="Consolas" w:cs="Times New Roman"/>
-          <w:color w:val="000000"/>
-          <w:sz w:val="24"/>
-          <w:szCs w:val="24"/>
-          <w:lang w:val="en-US"/>
-        </w:rPr>
-        <w:t>    for row in matrix:</w:t>
-      </w:r>
-    </w:p>
-    <w:p>
-      <w:pPr>
-        <w:autoSpaceDE w:val="0"/>
-        <w:autoSpaceDN w:val="0"/>
-        <w:adjustRightInd w:val="0"/>
-        <w:spacing w:after="0" w:line="240" w:lineRule="auto"/>
-        <w:rPr>
-          <w:rFonts w:ascii="Consolas" w:eastAsiaTheme="minorHAnsi" w:hAnsi="Consolas" w:cs="Times New Roman"/>
-          <w:color w:val="000000"/>
-          <w:sz w:val="24"/>
-          <w:szCs w:val="24"/>
-          <w:lang w:val="en-US"/>
-        </w:rPr>
-      </w:pPr>
-      <w:r>
-        <w:rPr>
-          <w:rFonts w:ascii="Consolas" w:eastAsiaTheme="minorHAnsi" w:hAnsi="Consolas" w:cs="Times New Roman"/>
-          <w:color w:val="000000"/>
-          <w:sz w:val="24"/>
-          <w:szCs w:val="24"/>
-          <w:lang w:val="en-US"/>
-        </w:rPr>
-        <w:t>        for element in row:</w:t>
-      </w:r>
-    </w:p>
-    <w:p>
-      <w:pPr>
-        <w:autoSpaceDE w:val="0"/>
-        <w:autoSpaceDN w:val="0"/>
-        <w:adjustRightInd w:val="0"/>
-        <w:spacing w:after="0" w:line="240" w:lineRule="auto"/>
-        <w:rPr>
-          <w:rFonts w:ascii="Consolas" w:eastAsiaTheme="minorHAnsi" w:hAnsi="Consolas" w:cs="Times New Roman"/>
-          <w:color w:val="000000"/>
-          <w:sz w:val="24"/>
-          <w:szCs w:val="24"/>
-          <w:lang w:val="en-US"/>
-        </w:rPr>
-      </w:pPr>
-      <w:r>
-        <w:rPr>
-          <w:rFonts w:ascii="Consolas" w:eastAsiaTheme="minorHAnsi" w:hAnsi="Consolas" w:cs="Times New Roman"/>
-          <w:color w:val="000000"/>
-          <w:sz w:val="24"/>
-          <w:szCs w:val="24"/>
-          <w:lang w:val="en-US"/>
-        </w:rPr>
-        <w:t>            if element is None:      </w:t>
-      </w:r>
-    </w:p>
-    <w:p>
-      <w:pPr>
-        <w:autoSpaceDE w:val="0"/>
-        <w:autoSpaceDN w:val="0"/>
-        <w:adjustRightInd w:val="0"/>
-        <w:spacing w:after="0" w:line="240" w:lineRule="auto"/>
-        <w:rPr>
-          <w:rFonts w:ascii="Consolas" w:eastAsiaTheme="minorHAnsi" w:hAnsi="Consolas" w:cs="Times New Roman"/>
-          <w:color w:val="000000"/>
-          <w:sz w:val="24"/>
-          <w:szCs w:val="24"/>
-          <w:lang w:val="en-US"/>
-        </w:rPr>
-      </w:pPr>
-      <w:r>
-        <w:rPr>
-          <w:rFonts w:ascii="Consolas" w:eastAsiaTheme="minorHAnsi" w:hAnsi="Consolas" w:cs="Times New Roman"/>
-          <w:color w:val="000000"/>
-          <w:sz w:val="24"/>
-          <w:szCs w:val="24"/>
-          <w:lang w:val="en-US"/>
-        </w:rPr>
-        <w:t xml:space="preserve">                </w:t>
-      </w:r>
-      <w:proofErr w:type="gramStart"/>
-      <w:r>
-        <w:rPr>
-          <w:rFonts w:ascii="Consolas" w:eastAsiaTheme="minorHAnsi" w:hAnsi="Consolas" w:cs="Times New Roman"/>
-          <w:color w:val="000000"/>
-          <w:sz w:val="24"/>
-          <w:szCs w:val="24"/>
-          <w:lang w:val="en-US"/>
-        </w:rPr>
-        <w:t>print(</w:t>
-      </w:r>
-      <w:proofErr w:type="gramEnd"/>
-      <w:r>
-        <w:rPr>
-          <w:rFonts w:ascii="Consolas" w:eastAsiaTheme="minorHAnsi" w:hAnsi="Consolas" w:cs="Times New Roman"/>
-          <w:color w:val="000000"/>
-          <w:sz w:val="24"/>
-          <w:szCs w:val="24"/>
-          <w:lang w:val="en-US"/>
-        </w:rPr>
-        <w:t>" ", end=" ")  </w:t>
-      </w:r>
-    </w:p>
-    <w:p>
-      <w:pPr>
-        <w:autoSpaceDE w:val="0"/>
-        <w:autoSpaceDN w:val="0"/>
-        <w:adjustRightInd w:val="0"/>
-        <w:spacing w:after="0" w:line="240" w:lineRule="auto"/>
-        <w:rPr>
-          <w:rFonts w:ascii="Consolas" w:eastAsiaTheme="minorHAnsi" w:hAnsi="Consolas" w:cs="Times New Roman"/>
-          <w:color w:val="000000"/>
-          <w:sz w:val="24"/>
-          <w:szCs w:val="24"/>
-          <w:lang w:val="en-US"/>
-        </w:rPr>
-      </w:pPr>
-      <w:r>
-        <w:rPr>
-          <w:rFonts w:ascii="Consolas" w:eastAsiaTheme="minorHAnsi" w:hAnsi="Consolas" w:cs="Times New Roman"/>
-          <w:color w:val="000000"/>
-          <w:sz w:val="24"/>
-          <w:szCs w:val="24"/>
-          <w:lang w:val="en-US"/>
-        </w:rPr>
-        <w:t>            else:</w:t>
-      </w:r>
-    </w:p>
-    <w:p>
-      <w:pPr>
-        <w:autoSpaceDE w:val="0"/>
-        <w:autoSpaceDN w:val="0"/>
-        <w:adjustRightInd w:val="0"/>
-        <w:spacing w:after="0" w:line="240" w:lineRule="auto"/>
-        <w:rPr>
-          <w:rFonts w:ascii="Consolas" w:eastAsiaTheme="minorHAnsi" w:hAnsi="Consolas" w:cs="Times New Roman"/>
-          <w:color w:val="000000"/>
-          <w:sz w:val="24"/>
-          <w:szCs w:val="24"/>
-          <w:lang w:val="en-US"/>
-        </w:rPr>
-      </w:pPr>
-      <w:r>
-        <w:rPr>
-          <w:rFonts w:ascii="Consolas" w:eastAsiaTheme="minorHAnsi" w:hAnsi="Consolas" w:cs="Times New Roman"/>
-          <w:color w:val="000000"/>
-          <w:sz w:val="24"/>
-          <w:szCs w:val="24"/>
-          <w:lang w:val="en-US"/>
-        </w:rPr>
-        <w:t xml:space="preserve">                </w:t>
-      </w:r>
-      <w:proofErr w:type="gramStart"/>
-      <w:r>
-        <w:rPr>
-          <w:rFonts w:ascii="Consolas" w:eastAsiaTheme="minorHAnsi" w:hAnsi="Consolas" w:cs="Times New Roman"/>
-          <w:color w:val="000000"/>
-          <w:sz w:val="24"/>
-          <w:szCs w:val="24"/>
-          <w:lang w:val="en-US"/>
-        </w:rPr>
-        <w:t>print(</w:t>
-      </w:r>
-      <w:proofErr w:type="gramEnd"/>
-      <w:r>
-        <w:rPr>
-          <w:rFonts w:ascii="Consolas" w:eastAsiaTheme="minorHAnsi" w:hAnsi="Consolas" w:cs="Times New Roman"/>
-          <w:color w:val="000000"/>
-          <w:sz w:val="24"/>
-          <w:szCs w:val="24"/>
-          <w:lang w:val="en-US"/>
-        </w:rPr>
-        <w:t>element, end=" ")</w:t>
-      </w:r>
-    </w:p>
-    <w:p>
-      <w:pPr>
-        <w:autoSpaceDE w:val="0"/>
-        <w:autoSpaceDN w:val="0"/>
-        <w:adjustRightInd w:val="0"/>
-        <w:spacing w:after="0" w:line="240" w:lineRule="auto"/>
-        <w:rPr>
-          <w:rFonts w:ascii="Consolas" w:eastAsiaTheme="minorHAnsi" w:hAnsi="Consolas" w:cs="Times New Roman"/>
-          <w:color w:val="000000"/>
-          <w:sz w:val="24"/>
-          <w:szCs w:val="24"/>
-          <w:lang w:val="en-US"/>
-        </w:rPr>
-      </w:pPr>
-      <w:r>
-        <w:rPr>
-          <w:rFonts w:ascii="Consolas" w:eastAsiaTheme="minorHAnsi" w:hAnsi="Consolas" w:cs="Times New Roman"/>
-          <w:color w:val="000000"/>
-          <w:sz w:val="24"/>
-          <w:szCs w:val="24"/>
-          <w:lang w:val="en-US"/>
-        </w:rPr>
-        <w:t xml:space="preserve">        </w:t>
-      </w:r>
-      <w:proofErr w:type="gramStart"/>
-      <w:r>
-        <w:rPr>
-          <w:rFonts w:ascii="Consolas" w:eastAsiaTheme="minorHAnsi" w:hAnsi="Consolas" w:cs="Times New Roman"/>
-          <w:color w:val="000000"/>
-          <w:sz w:val="24"/>
-          <w:szCs w:val="24"/>
-          <w:lang w:val="en-US"/>
-        </w:rPr>
-        <w:t>print(</w:t>
-      </w:r>
-      <w:proofErr w:type="gramEnd"/>
-      <w:r>
-        <w:rPr>
-          <w:rFonts w:ascii="Consolas" w:eastAsiaTheme="minorHAnsi" w:hAnsi="Consolas" w:cs="Times New Roman"/>
-          <w:color w:val="000000"/>
-          <w:sz w:val="24"/>
-          <w:szCs w:val="24"/>
-          <w:lang w:val="en-US"/>
-        </w:rPr>
-        <w:t>)</w:t>
+        <w:t>    """</w:t>
+      </w:r>
+    </w:p>
+    <w:p>
+      <w:pPr>
+        <w:autoSpaceDE w:val="0"/>
+        <w:autoSpaceDN w:val="0"/>
+        <w:adjustRightInd w:val="0"/>
+        <w:spacing w:after="0" w:line="240" w:lineRule="auto"/>
+        <w:rPr>
+          <w:rFonts w:ascii="Consolas" w:eastAsiaTheme="minorHAnsi" w:hAnsi="Consolas" w:cs="Times New Roman"/>
+          <w:color w:val="000000"/>
+          <w:sz w:val="24"/>
+          <w:szCs w:val="24"/>
+        </w:rPr>
+      </w:pPr>
+      <w:r>
+        <w:rPr>
+          <w:rFonts w:ascii="Consolas" w:eastAsiaTheme="minorHAnsi" w:hAnsi="Consolas" w:cs="Times New Roman"/>
+          <w:color w:val="000000"/>
+          <w:sz w:val="24"/>
+          <w:szCs w:val="24"/>
+        </w:rPr>
+        <w:t>    Виводить масив на консоль, центрує кожен рядок.</w:t>
+      </w:r>
+    </w:p>
+    <w:p>
+      <w:pPr>
+        <w:autoSpaceDE w:val="0"/>
+        <w:autoSpaceDN w:val="0"/>
+        <w:adjustRightInd w:val="0"/>
+        <w:spacing w:after="0" w:line="240" w:lineRule="auto"/>
+        <w:rPr>
+          <w:rFonts w:ascii="Consolas" w:eastAsiaTheme="minorHAnsi" w:hAnsi="Consolas" w:cs="Times New Roman"/>
+          <w:color w:val="000000"/>
+          <w:sz w:val="24"/>
+          <w:szCs w:val="24"/>
+        </w:rPr>
+      </w:pPr>
+    </w:p>
+    <w:p>
+      <w:pPr>
+        <w:autoSpaceDE w:val="0"/>
+        <w:autoSpaceDN w:val="0"/>
+        <w:adjustRightInd w:val="0"/>
+        <w:spacing w:after="0" w:line="240" w:lineRule="auto"/>
+        <w:rPr>
+          <w:rFonts w:ascii="Consolas" w:eastAsiaTheme="minorHAnsi" w:hAnsi="Consolas" w:cs="Times New Roman"/>
+          <w:color w:val="000000"/>
+          <w:sz w:val="24"/>
+          <w:szCs w:val="24"/>
+        </w:rPr>
+      </w:pPr>
+      <w:r>
+        <w:rPr>
+          <w:rFonts w:ascii="Consolas" w:eastAsiaTheme="minorHAnsi" w:hAnsi="Consolas" w:cs="Times New Roman"/>
+          <w:color w:val="000000"/>
+          <w:sz w:val="24"/>
+          <w:szCs w:val="24"/>
+        </w:rPr>
+        <w:t>    Args:</w:t>
+      </w:r>
+    </w:p>
+    <w:p>
+      <w:pPr>
+        <w:autoSpaceDE w:val="0"/>
+        <w:autoSpaceDN w:val="0"/>
+        <w:adjustRightInd w:val="0"/>
+        <w:spacing w:after="0" w:line="240" w:lineRule="auto"/>
+        <w:rPr>
+          <w:rFonts w:ascii="Consolas" w:eastAsiaTheme="minorHAnsi" w:hAnsi="Consolas" w:cs="Times New Roman"/>
+          <w:color w:val="000000"/>
+          <w:sz w:val="24"/>
+          <w:szCs w:val="24"/>
+        </w:rPr>
+      </w:pPr>
+      <w:r>
+        <w:rPr>
+          <w:rFonts w:ascii="Consolas" w:eastAsiaTheme="minorHAnsi" w:hAnsi="Consolas" w:cs="Times New Roman"/>
+          <w:color w:val="000000"/>
+          <w:sz w:val="24"/>
+          <w:szCs w:val="24"/>
+        </w:rPr>
+        <w:t>        array (list[list[str]]): Масив для виведення.</w:t>
+      </w:r>
+    </w:p>
+    <w:p>
+      <w:pPr>
+        <w:autoSpaceDE w:val="0"/>
+        <w:autoSpaceDN w:val="0"/>
+        <w:adjustRightInd w:val="0"/>
+        <w:spacing w:after="0" w:line="240" w:lineRule="auto"/>
+        <w:rPr>
+          <w:rFonts w:ascii="Consolas" w:eastAsiaTheme="minorHAnsi" w:hAnsi="Consolas" w:cs="Times New Roman"/>
+          <w:color w:val="000000"/>
+          <w:sz w:val="24"/>
+          <w:szCs w:val="24"/>
+        </w:rPr>
+      </w:pPr>
+      <w:r>
+        <w:rPr>
+          <w:rFonts w:ascii="Consolas" w:eastAsiaTheme="minorHAnsi" w:hAnsi="Consolas" w:cs="Times New Roman"/>
+          <w:color w:val="000000"/>
+          <w:sz w:val="24"/>
+          <w:szCs w:val="24"/>
+        </w:rPr>
+        <w:t>    """</w:t>
+      </w:r>
+    </w:p>
+    <w:p>
+      <w:pPr>
+        <w:autoSpaceDE w:val="0"/>
+        <w:autoSpaceDN w:val="0"/>
+        <w:adjustRightInd w:val="0"/>
+        <w:spacing w:after="0" w:line="240" w:lineRule="auto"/>
+        <w:rPr>
+          <w:rFonts w:ascii="Consolas" w:eastAsiaTheme="minorHAnsi" w:hAnsi="Consolas" w:cs="Times New Roman"/>
+          <w:color w:val="000000"/>
+          <w:sz w:val="24"/>
+          <w:szCs w:val="24"/>
+        </w:rPr>
+      </w:pPr>
+      <w:r>
+        <w:rPr>
+          <w:rFonts w:ascii="Consolas" w:eastAsiaTheme="minorHAnsi" w:hAnsi="Consolas" w:cs="Times New Roman"/>
+          <w:color w:val="000000"/>
+          <w:sz w:val="24"/>
+          <w:szCs w:val="24"/>
+        </w:rPr>
+        <w:t>    size = len(array)</w:t>
+      </w:r>
+    </w:p>
+    <w:p>
+      <w:pPr>
+        <w:autoSpaceDE w:val="0"/>
+        <w:autoSpaceDN w:val="0"/>
+        <w:adjustRightInd w:val="0"/>
+        <w:spacing w:after="0" w:line="240" w:lineRule="auto"/>
+        <w:rPr>
+          <w:rFonts w:ascii="Consolas" w:eastAsiaTheme="minorHAnsi" w:hAnsi="Consolas" w:cs="Times New Roman"/>
+          <w:color w:val="000000"/>
+          <w:sz w:val="24"/>
+          <w:szCs w:val="24"/>
+        </w:rPr>
+      </w:pPr>
+      <w:r>
+        <w:rPr>
+          <w:rFonts w:ascii="Consolas" w:eastAsiaTheme="minorHAnsi" w:hAnsi="Consolas" w:cs="Times New Roman"/>
+          <w:color w:val="000000"/>
+          <w:sz w:val="24"/>
+          <w:szCs w:val="24"/>
+        </w:rPr>
+        <w:t>    for row in array:</w:t>
+      </w:r>
+    </w:p>
+    <w:p>
+      <w:pPr>
+        <w:autoSpaceDE w:val="0"/>
+        <w:autoSpaceDN w:val="0"/>
+        <w:adjustRightInd w:val="0"/>
+        <w:spacing w:after="0" w:line="240" w:lineRule="auto"/>
+        <w:rPr>
+          <w:rFonts w:ascii="Consolas" w:eastAsiaTheme="minorHAnsi" w:hAnsi="Consolas" w:cs="Times New Roman"/>
+          <w:color w:val="000000"/>
+          <w:sz w:val="24"/>
+          <w:szCs w:val="24"/>
+        </w:rPr>
+      </w:pPr>
+      <w:r>
+        <w:rPr>
+          <w:rFonts w:ascii="Consolas" w:eastAsiaTheme="minorHAnsi" w:hAnsi="Consolas" w:cs="Times New Roman"/>
+          <w:color w:val="000000"/>
+          <w:sz w:val="24"/>
+          <w:szCs w:val="24"/>
+        </w:rPr>
+        <w:t>        padding = (size - len(row)) // 2</w:t>
+      </w:r>
+    </w:p>
+    <w:p>
+      <w:pPr>
+        <w:autoSpaceDE w:val="0"/>
+        <w:autoSpaceDN w:val="0"/>
+        <w:adjustRightInd w:val="0"/>
+        <w:spacing w:after="0" w:line="240" w:lineRule="auto"/>
+        <w:rPr>
+          <w:rFonts w:ascii="Consolas" w:eastAsiaTheme="minorHAnsi" w:hAnsi="Consolas" w:cs="Times New Roman"/>
+          <w:color w:val="000000"/>
+          <w:sz w:val="24"/>
+          <w:szCs w:val="24"/>
+        </w:rPr>
+      </w:pPr>
+      <w:r>
+        <w:rPr>
+          <w:rFonts w:ascii="Consolas" w:eastAsiaTheme="minorHAnsi" w:hAnsi="Consolas" w:cs="Times New Roman"/>
+          <w:color w:val="000000"/>
+          <w:sz w:val="24"/>
+          <w:szCs w:val="24"/>
+        </w:rPr>
+        <w:t>        print("  " * padding, end="")</w:t>
+      </w:r>
+    </w:p>
+    <w:p>
+      <w:pPr>
+        <w:autoSpaceDE w:val="0"/>
+        <w:autoSpaceDN w:val="0"/>
+        <w:adjustRightInd w:val="0"/>
+        <w:spacing w:after="0" w:line="240" w:lineRule="auto"/>
+        <w:rPr>
+          <w:rFonts w:ascii="Consolas" w:eastAsiaTheme="minorHAnsi" w:hAnsi="Consolas" w:cs="Times New Roman"/>
+          <w:color w:val="000000"/>
+          <w:sz w:val="24"/>
+          <w:szCs w:val="24"/>
+        </w:rPr>
+      </w:pPr>
+      <w:r>
+        <w:rPr>
+          <w:rFonts w:ascii="Consolas" w:eastAsiaTheme="minorHAnsi" w:hAnsi="Consolas" w:cs="Times New Roman"/>
+          <w:color w:val="000000"/>
+          <w:sz w:val="24"/>
+          <w:szCs w:val="24"/>
+        </w:rPr>
+        <w:t>        print(" ".join(row))</w:t>
+      </w:r>
+    </w:p>
+    <w:p>
+      <w:pPr>
+        <w:autoSpaceDE w:val="0"/>
+        <w:autoSpaceDN w:val="0"/>
+        <w:adjustRightInd w:val="0"/>
+        <w:spacing w:after="0" w:line="240" w:lineRule="auto"/>
+        <w:rPr>
+          <w:rFonts w:ascii="Consolas" w:eastAsiaTheme="minorHAnsi" w:hAnsi="Consolas" w:cs="Times New Roman"/>
+          <w:color w:val="000000"/>
+          <w:sz w:val="24"/>
+          <w:szCs w:val="24"/>
+        </w:rPr>
+      </w:pPr>
+    </w:p>
+    <w:p>
+      <w:pPr>
+        <w:autoSpaceDE w:val="0"/>
+        <w:autoSpaceDN w:val="0"/>
+        <w:adjustRightInd w:val="0"/>
+        <w:spacing w:after="0" w:line="240" w:lineRule="auto"/>
+        <w:rPr>
+          <w:rFonts w:ascii="Consolas" w:eastAsiaTheme="minorHAnsi" w:hAnsi="Consolas" w:cs="Times New Roman"/>
+          <w:color w:val="000000"/>
+          <w:sz w:val="24"/>
+          <w:szCs w:val="24"/>
+        </w:rPr>
+      </w:pPr>
+      <w:r>
+        <w:rPr>
+          <w:rFonts w:ascii="Consolas" w:eastAsiaTheme="minorHAnsi" w:hAnsi="Consolas" w:cs="Times New Roman"/>
+          <w:color w:val="000000"/>
+          <w:sz w:val="24"/>
+          <w:szCs w:val="24"/>
+        </w:rPr>
+        <w:t>def main():</w:t>
+      </w:r>
+    </w:p>
+    <w:p>
+      <w:pPr>
+        <w:autoSpaceDE w:val="0"/>
+        <w:autoSpaceDN w:val="0"/>
+        <w:adjustRightInd w:val="0"/>
+        <w:spacing w:after="0" w:line="240" w:lineRule="auto"/>
+        <w:rPr>
+          <w:rFonts w:ascii="Consolas" w:eastAsiaTheme="minorHAnsi" w:hAnsi="Consolas" w:cs="Times New Roman"/>
+          <w:color w:val="000000"/>
+          <w:sz w:val="24"/>
+          <w:szCs w:val="24"/>
+        </w:rPr>
+      </w:pPr>
+      <w:r>
+        <w:rPr>
+          <w:rFonts w:ascii="Consolas" w:eastAsiaTheme="minorHAnsi" w:hAnsi="Consolas" w:cs="Times New Roman"/>
+          <w:color w:val="000000"/>
+          <w:sz w:val="24"/>
+          <w:szCs w:val="24"/>
+        </w:rPr>
+        <w:t>    """</w:t>
+      </w:r>
+    </w:p>
+    <w:p>
+      <w:pPr>
+        <w:autoSpaceDE w:val="0"/>
+        <w:autoSpaceDN w:val="0"/>
+        <w:adjustRightInd w:val="0"/>
+        <w:spacing w:after="0" w:line="240" w:lineRule="auto"/>
+        <w:rPr>
+          <w:rFonts w:ascii="Consolas" w:eastAsiaTheme="minorHAnsi" w:hAnsi="Consolas" w:cs="Times New Roman"/>
+          <w:color w:val="000000"/>
+          <w:sz w:val="24"/>
+          <w:szCs w:val="24"/>
+        </w:rPr>
+      </w:pPr>
+      <w:r>
+        <w:rPr>
+          <w:rFonts w:ascii="Consolas" w:eastAsiaTheme="minorHAnsi" w:hAnsi="Consolas" w:cs="Times New Roman"/>
+          <w:color w:val="000000"/>
+          <w:sz w:val="24"/>
+          <w:szCs w:val="24"/>
+        </w:rPr>
+        <w:t>    Основна функція програми.</w:t>
+      </w:r>
+    </w:p>
+    <w:p>
+      <w:pPr>
+        <w:autoSpaceDE w:val="0"/>
+        <w:autoSpaceDN w:val="0"/>
+        <w:adjustRightInd w:val="0"/>
+        <w:spacing w:after="0" w:line="240" w:lineRule="auto"/>
+        <w:rPr>
+          <w:rFonts w:ascii="Consolas" w:eastAsiaTheme="minorHAnsi" w:hAnsi="Consolas" w:cs="Times New Roman"/>
+          <w:color w:val="000000"/>
+          <w:sz w:val="24"/>
+          <w:szCs w:val="24"/>
+        </w:rPr>
+      </w:pPr>
+      <w:r>
+        <w:rPr>
+          <w:rFonts w:ascii="Consolas" w:eastAsiaTheme="minorHAnsi" w:hAnsi="Consolas" w:cs="Times New Roman"/>
+          <w:color w:val="000000"/>
+          <w:sz w:val="24"/>
+          <w:szCs w:val="24"/>
+        </w:rPr>
+        <w:t>    """</w:t>
+      </w:r>
+    </w:p>
+    <w:p>
+      <w:pPr>
+        <w:autoSpaceDE w:val="0"/>
+        <w:autoSpaceDN w:val="0"/>
+        <w:adjustRightInd w:val="0"/>
+        <w:spacing w:after="0" w:line="240" w:lineRule="auto"/>
+        <w:rPr>
+          <w:rFonts w:ascii="Consolas" w:eastAsiaTheme="minorHAnsi" w:hAnsi="Consolas" w:cs="Times New Roman"/>
+          <w:color w:val="000000"/>
+          <w:sz w:val="24"/>
+          <w:szCs w:val="24"/>
+        </w:rPr>
+      </w:pPr>
+      <w:r>
+        <w:rPr>
+          <w:rFonts w:ascii="Consolas" w:eastAsiaTheme="minorHAnsi" w:hAnsi="Consolas" w:cs="Times New Roman"/>
+          <w:color w:val="000000"/>
+          <w:sz w:val="24"/>
+          <w:szCs w:val="24"/>
+        </w:rPr>
+        <w:t>    try:</w:t>
+      </w:r>
+    </w:p>
+    <w:p>
+      <w:pPr>
+        <w:autoSpaceDE w:val="0"/>
+        <w:autoSpaceDN w:val="0"/>
+        <w:adjustRightInd w:val="0"/>
+        <w:spacing w:after="0" w:line="240" w:lineRule="auto"/>
+        <w:rPr>
+          <w:rFonts w:ascii="Consolas" w:eastAsiaTheme="minorHAnsi" w:hAnsi="Consolas" w:cs="Times New Roman"/>
+          <w:color w:val="000000"/>
+          <w:sz w:val="24"/>
+          <w:szCs w:val="24"/>
+        </w:rPr>
+      </w:pPr>
+      <w:r>
+        <w:rPr>
+          <w:rFonts w:ascii="Consolas" w:eastAsiaTheme="minorHAnsi" w:hAnsi="Consolas" w:cs="Times New Roman"/>
+          <w:color w:val="000000"/>
+          <w:sz w:val="24"/>
+          <w:szCs w:val="24"/>
+        </w:rPr>
+        <w:t>        size_input = input("Введіть розмір квадратної матриці (n &gt; 0): ")</w:t>
+      </w:r>
+    </w:p>
+    <w:p>
+      <w:pPr>
+        <w:autoSpaceDE w:val="0"/>
+        <w:autoSpaceDN w:val="0"/>
+        <w:adjustRightInd w:val="0"/>
+        <w:spacing w:after="0" w:line="240" w:lineRule="auto"/>
+        <w:rPr>
+          <w:rFonts w:ascii="Consolas" w:eastAsiaTheme="minorHAnsi" w:hAnsi="Consolas" w:cs="Times New Roman"/>
+          <w:color w:val="000000"/>
+          <w:sz w:val="24"/>
+          <w:szCs w:val="24"/>
+        </w:rPr>
+      </w:pPr>
+      <w:r>
+        <w:rPr>
+          <w:rFonts w:ascii="Consolas" w:eastAsiaTheme="minorHAnsi" w:hAnsi="Consolas" w:cs="Times New Roman"/>
+          <w:color w:val="000000"/>
+          <w:sz w:val="24"/>
+          <w:szCs w:val="24"/>
+        </w:rPr>
+        <w:t>        if not size_input.isdigit():</w:t>
+      </w:r>
+    </w:p>
+    <w:p>
+      <w:pPr>
+        <w:autoSpaceDE w:val="0"/>
+        <w:autoSpaceDN w:val="0"/>
+        <w:adjustRightInd w:val="0"/>
+        <w:spacing w:after="0" w:line="240" w:lineRule="auto"/>
+        <w:rPr>
+          <w:rFonts w:ascii="Consolas" w:eastAsiaTheme="minorHAnsi" w:hAnsi="Consolas" w:cs="Times New Roman"/>
+          <w:color w:val="000000"/>
+          <w:sz w:val="24"/>
+          <w:szCs w:val="24"/>
+        </w:rPr>
+      </w:pPr>
+      <w:r>
+        <w:rPr>
+          <w:rFonts w:ascii="Consolas" w:eastAsiaTheme="minorHAnsi" w:hAnsi="Consolas" w:cs="Times New Roman"/>
+          <w:color w:val="000000"/>
+          <w:sz w:val="24"/>
+          <w:szCs w:val="24"/>
+        </w:rPr>
+        <w:t>            print("Помилка: Розмір матриці має бути цілим числом.", file=sys.stderr)</w:t>
+      </w:r>
+    </w:p>
+    <w:p>
+      <w:pPr>
+        <w:autoSpaceDE w:val="0"/>
+        <w:autoSpaceDN w:val="0"/>
+        <w:adjustRightInd w:val="0"/>
+        <w:spacing w:after="0" w:line="240" w:lineRule="auto"/>
+        <w:rPr>
+          <w:rFonts w:ascii="Consolas" w:eastAsiaTheme="minorHAnsi" w:hAnsi="Consolas" w:cs="Times New Roman"/>
+          <w:color w:val="000000"/>
+          <w:sz w:val="24"/>
+          <w:szCs w:val="24"/>
+        </w:rPr>
+      </w:pPr>
+      <w:r>
+        <w:rPr>
+          <w:rFonts w:ascii="Consolas" w:eastAsiaTheme="minorHAnsi" w:hAnsi="Consolas" w:cs="Times New Roman"/>
+          <w:color w:val="000000"/>
+          <w:sz w:val="24"/>
+          <w:szCs w:val="24"/>
+        </w:rPr>
+        <w:t>            return</w:t>
+      </w:r>
+    </w:p>
+    <w:p>
+      <w:pPr>
+        <w:autoSpaceDE w:val="0"/>
+        <w:autoSpaceDN w:val="0"/>
+        <w:adjustRightInd w:val="0"/>
+        <w:spacing w:after="0" w:line="240" w:lineRule="auto"/>
+        <w:rPr>
+          <w:rFonts w:ascii="Consolas" w:eastAsiaTheme="minorHAnsi" w:hAnsi="Consolas" w:cs="Times New Roman"/>
+          <w:color w:val="000000"/>
+          <w:sz w:val="24"/>
+          <w:szCs w:val="24"/>
+        </w:rPr>
+      </w:pPr>
+    </w:p>
+    <w:p>
+      <w:pPr>
+        <w:autoSpaceDE w:val="0"/>
+        <w:autoSpaceDN w:val="0"/>
+        <w:adjustRightInd w:val="0"/>
+        <w:spacing w:after="0" w:line="240" w:lineRule="auto"/>
+        <w:rPr>
+          <w:rFonts w:ascii="Consolas" w:eastAsiaTheme="minorHAnsi" w:hAnsi="Consolas" w:cs="Times New Roman"/>
+          <w:color w:val="000000"/>
+          <w:sz w:val="24"/>
+          <w:szCs w:val="24"/>
+        </w:rPr>
+      </w:pPr>
+      <w:r>
+        <w:rPr>
+          <w:rFonts w:ascii="Consolas" w:eastAsiaTheme="minorHAnsi" w:hAnsi="Consolas" w:cs="Times New Roman"/>
+          <w:color w:val="000000"/>
+          <w:sz w:val="24"/>
+          <w:szCs w:val="24"/>
+        </w:rPr>
+        <w:t>        size = int(size_input)</w:t>
+      </w:r>
+    </w:p>
+    <w:p>
+      <w:pPr>
+        <w:autoSpaceDE w:val="0"/>
+        <w:autoSpaceDN w:val="0"/>
+        <w:adjustRightInd w:val="0"/>
+        <w:spacing w:after="0" w:line="240" w:lineRule="auto"/>
+        <w:rPr>
+          <w:rFonts w:ascii="Consolas" w:eastAsiaTheme="minorHAnsi" w:hAnsi="Consolas" w:cs="Times New Roman"/>
+          <w:color w:val="000000"/>
+          <w:sz w:val="24"/>
+          <w:szCs w:val="24"/>
+        </w:rPr>
+      </w:pPr>
+      <w:r>
+        <w:rPr>
+          <w:rFonts w:ascii="Consolas" w:eastAsiaTheme="minorHAnsi" w:hAnsi="Consolas" w:cs="Times New Roman"/>
+          <w:color w:val="000000"/>
+          <w:sz w:val="24"/>
+          <w:szCs w:val="24"/>
+        </w:rPr>
+        <w:t>        if size &lt;= 0:</w:t>
+      </w:r>
+    </w:p>
+    <w:p>
+      <w:pPr>
+        <w:autoSpaceDE w:val="0"/>
+        <w:autoSpaceDN w:val="0"/>
+        <w:adjustRightInd w:val="0"/>
+        <w:spacing w:after="0" w:line="240" w:lineRule="auto"/>
+        <w:rPr>
+          <w:rFonts w:ascii="Consolas" w:eastAsiaTheme="minorHAnsi" w:hAnsi="Consolas" w:cs="Times New Roman"/>
+          <w:color w:val="000000"/>
+          <w:sz w:val="24"/>
+          <w:szCs w:val="24"/>
+        </w:rPr>
+      </w:pPr>
+      <w:r>
+        <w:rPr>
+          <w:rFonts w:ascii="Consolas" w:eastAsiaTheme="minorHAnsi" w:hAnsi="Consolas" w:cs="Times New Roman"/>
+          <w:color w:val="000000"/>
+          <w:sz w:val="24"/>
+          <w:szCs w:val="24"/>
+        </w:rPr>
+        <w:t>            print("Помилка: розмір матриці має бути додатнім числом.", file=sys.stderr)</w:t>
+      </w:r>
+    </w:p>
+    <w:p>
+      <w:pPr>
+        <w:autoSpaceDE w:val="0"/>
+        <w:autoSpaceDN w:val="0"/>
+        <w:adjustRightInd w:val="0"/>
+        <w:spacing w:after="0" w:line="240" w:lineRule="auto"/>
+        <w:rPr>
+          <w:rFonts w:ascii="Consolas" w:eastAsiaTheme="minorHAnsi" w:hAnsi="Consolas" w:cs="Times New Roman"/>
+          <w:color w:val="000000"/>
+          <w:sz w:val="24"/>
+          <w:szCs w:val="24"/>
+        </w:rPr>
+      </w:pPr>
+      <w:r>
+        <w:rPr>
+          <w:rFonts w:ascii="Consolas" w:eastAsiaTheme="minorHAnsi" w:hAnsi="Consolas" w:cs="Times New Roman"/>
+          <w:color w:val="000000"/>
+          <w:sz w:val="24"/>
+          <w:szCs w:val="24"/>
+        </w:rPr>
+        <w:t>            return</w:t>
+      </w:r>
+    </w:p>
+    <w:p>
+      <w:pPr>
+        <w:autoSpaceDE w:val="0"/>
+        <w:autoSpaceDN w:val="0"/>
+        <w:adjustRightInd w:val="0"/>
+        <w:spacing w:after="0" w:line="240" w:lineRule="auto"/>
+        <w:rPr>
+          <w:rFonts w:ascii="Consolas" w:eastAsiaTheme="minorHAnsi" w:hAnsi="Consolas" w:cs="Times New Roman"/>
+          <w:color w:val="000000"/>
+          <w:sz w:val="24"/>
+          <w:szCs w:val="24"/>
+        </w:rPr>
+      </w:pPr>
+    </w:p>
+    <w:p>
+      <w:pPr>
+        <w:autoSpaceDE w:val="0"/>
+        <w:autoSpaceDN w:val="0"/>
+        <w:adjustRightInd w:val="0"/>
+        <w:spacing w:after="0" w:line="240" w:lineRule="auto"/>
+        <w:rPr>
+          <w:rFonts w:ascii="Consolas" w:eastAsiaTheme="minorHAnsi" w:hAnsi="Consolas" w:cs="Times New Roman"/>
+          <w:color w:val="000000"/>
+          <w:sz w:val="24"/>
+          <w:szCs w:val="24"/>
+        </w:rPr>
+      </w:pPr>
+      <w:r>
+        <w:rPr>
+          <w:rFonts w:ascii="Consolas" w:eastAsiaTheme="minorHAnsi" w:hAnsi="Consolas" w:cs="Times New Roman"/>
+          <w:color w:val="000000"/>
+          <w:sz w:val="24"/>
+          <w:szCs w:val="24"/>
+        </w:rPr>
+        <w:t>        fill_char = input("Введіть один символ-заповнювач: ")</w:t>
+      </w:r>
+    </w:p>
+    <w:p>
+      <w:pPr>
+        <w:autoSpaceDE w:val="0"/>
+        <w:autoSpaceDN w:val="0"/>
+        <w:adjustRightInd w:val="0"/>
+        <w:spacing w:after="0" w:line="240" w:lineRule="auto"/>
+        <w:rPr>
+          <w:rFonts w:ascii="Consolas" w:eastAsiaTheme="minorHAnsi" w:hAnsi="Consolas" w:cs="Times New Roman"/>
+          <w:color w:val="000000"/>
+          <w:sz w:val="24"/>
+          <w:szCs w:val="24"/>
+        </w:rPr>
+      </w:pPr>
+      <w:r>
+        <w:rPr>
+          <w:rFonts w:ascii="Consolas" w:eastAsiaTheme="minorHAnsi" w:hAnsi="Consolas" w:cs="Times New Roman"/>
+          <w:color w:val="000000"/>
+          <w:sz w:val="24"/>
+          <w:szCs w:val="24"/>
+        </w:rPr>
+        <w:t>        if len(fill_char) != 1:</w:t>
+      </w:r>
+    </w:p>
+    <w:p>
+      <w:pPr>
+        <w:autoSpaceDE w:val="0"/>
+        <w:autoSpaceDN w:val="0"/>
+        <w:adjustRightInd w:val="0"/>
+        <w:spacing w:after="0" w:line="240" w:lineRule="auto"/>
+        <w:rPr>
+          <w:rFonts w:ascii="Consolas" w:eastAsiaTheme="minorHAnsi" w:hAnsi="Consolas" w:cs="Times New Roman"/>
+          <w:color w:val="000000"/>
+          <w:sz w:val="24"/>
+          <w:szCs w:val="24"/>
+        </w:rPr>
+      </w:pPr>
+      <w:r>
+        <w:rPr>
+          <w:rFonts w:ascii="Consolas" w:eastAsiaTheme="minorHAnsi" w:hAnsi="Consolas" w:cs="Times New Roman"/>
+          <w:color w:val="000000"/>
+          <w:sz w:val="24"/>
+          <w:szCs w:val="24"/>
+        </w:rPr>
+        <w:t>            print("Помилка: потрібно ввести рівно один символ.", file=sys.stderr)</w:t>
+      </w:r>
+    </w:p>
+    <w:p>
+      <w:pPr>
+        <w:autoSpaceDE w:val="0"/>
+        <w:autoSpaceDN w:val="0"/>
+        <w:adjustRightInd w:val="0"/>
+        <w:spacing w:after="0" w:line="240" w:lineRule="auto"/>
+        <w:rPr>
+          <w:rFonts w:ascii="Consolas" w:eastAsiaTheme="minorHAnsi" w:hAnsi="Consolas" w:cs="Times New Roman"/>
+          <w:color w:val="000000"/>
+          <w:sz w:val="24"/>
+          <w:szCs w:val="24"/>
+        </w:rPr>
+      </w:pPr>
+      <w:r>
+        <w:rPr>
+          <w:rFonts w:ascii="Consolas" w:eastAsiaTheme="minorHAnsi" w:hAnsi="Consolas" w:cs="Times New Roman"/>
+          <w:color w:val="000000"/>
+          <w:sz w:val="24"/>
+          <w:szCs w:val="24"/>
+        </w:rPr>
+        <w:t>            return</w:t>
+      </w:r>
+    </w:p>
+    <w:p>
+      <w:pPr>
+        <w:autoSpaceDE w:val="0"/>
+        <w:autoSpaceDN w:val="0"/>
+        <w:adjustRightInd w:val="0"/>
+        <w:spacing w:after="0" w:line="240" w:lineRule="auto"/>
+        <w:rPr>
+          <w:rFonts w:ascii="Consolas" w:eastAsiaTheme="minorHAnsi" w:hAnsi="Consolas" w:cs="Times New Roman"/>
+          <w:color w:val="000000"/>
+          <w:sz w:val="24"/>
+          <w:szCs w:val="24"/>
+        </w:rPr>
+      </w:pPr>
+    </w:p>
+    <w:p>
+      <w:pPr>
+        <w:autoSpaceDE w:val="0"/>
+        <w:autoSpaceDN w:val="0"/>
+        <w:adjustRightInd w:val="0"/>
+        <w:spacing w:after="0" w:line="240" w:lineRule="auto"/>
+        <w:rPr>
+          <w:rFonts w:ascii="Consolas" w:eastAsiaTheme="minorHAnsi" w:hAnsi="Consolas" w:cs="Times New Roman"/>
+          <w:color w:val="000000"/>
+          <w:sz w:val="24"/>
+          <w:szCs w:val="24"/>
+        </w:rPr>
+      </w:pPr>
+      <w:r>
+        <w:rPr>
+          <w:rFonts w:ascii="Consolas" w:eastAsiaTheme="minorHAnsi" w:hAnsi="Consolas" w:cs="Times New Roman"/>
+          <w:color w:val="000000"/>
+          <w:sz w:val="24"/>
+          <w:szCs w:val="24"/>
+        </w:rPr>
+        <w:t>        # --- Генерація та вивід масиву ---</w:t>
+      </w:r>
+    </w:p>
+    <w:p>
+      <w:pPr>
+        <w:autoSpaceDE w:val="0"/>
+        <w:autoSpaceDN w:val="0"/>
+        <w:adjustRightInd w:val="0"/>
+        <w:spacing w:after="0" w:line="240" w:lineRule="auto"/>
+        <w:rPr>
+          <w:rFonts w:ascii="Consolas" w:eastAsiaTheme="minorHAnsi" w:hAnsi="Consolas" w:cs="Times New Roman"/>
+          <w:color w:val="000000"/>
+          <w:sz w:val="24"/>
+          <w:szCs w:val="24"/>
+        </w:rPr>
+      </w:pPr>
+      <w:r>
+        <w:rPr>
+          <w:rFonts w:ascii="Consolas" w:eastAsiaTheme="minorHAnsi" w:hAnsi="Consolas" w:cs="Times New Roman"/>
+          <w:color w:val="000000"/>
+          <w:sz w:val="24"/>
+          <w:szCs w:val="24"/>
+        </w:rPr>
+        <w:t>        shaded_array = generate_shaded_array(size, fill_char)</w:t>
+      </w:r>
+    </w:p>
+    <w:p>
+      <w:pPr>
+        <w:autoSpaceDE w:val="0"/>
+        <w:autoSpaceDN w:val="0"/>
+        <w:adjustRightInd w:val="0"/>
+        <w:spacing w:after="0" w:line="240" w:lineRule="auto"/>
+        <w:rPr>
+          <w:rFonts w:ascii="Consolas" w:eastAsiaTheme="minorHAnsi" w:hAnsi="Consolas" w:cs="Times New Roman"/>
+          <w:color w:val="000000"/>
+          <w:sz w:val="24"/>
+          <w:szCs w:val="24"/>
+        </w:rPr>
+      </w:pPr>
+    </w:p>
+    <w:p>
+      <w:pPr>
+        <w:autoSpaceDE w:val="0"/>
+        <w:autoSpaceDN w:val="0"/>
+        <w:adjustRightInd w:val="0"/>
+        <w:spacing w:after="0" w:line="240" w:lineRule="auto"/>
+        <w:rPr>
+          <w:rFonts w:ascii="Consolas" w:eastAsiaTheme="minorHAnsi" w:hAnsi="Consolas" w:cs="Times New Roman"/>
+          <w:color w:val="000000"/>
+          <w:sz w:val="24"/>
+          <w:szCs w:val="24"/>
+        </w:rPr>
+      </w:pPr>
+      <w:r>
+        <w:rPr>
+          <w:rFonts w:ascii="Consolas" w:eastAsiaTheme="minorHAnsi" w:hAnsi="Consolas" w:cs="Times New Roman"/>
+          <w:color w:val="000000"/>
+          <w:sz w:val="24"/>
+          <w:szCs w:val="24"/>
+        </w:rPr>
+        <w:t>        print("\nЗгенерований зубчатий масив:")</w:t>
+      </w:r>
+    </w:p>
+    <w:p>
+      <w:pPr>
+        <w:autoSpaceDE w:val="0"/>
+        <w:autoSpaceDN w:val="0"/>
+        <w:adjustRightInd w:val="0"/>
+        <w:spacing w:after="0" w:line="240" w:lineRule="auto"/>
+        <w:rPr>
+          <w:rFonts w:ascii="Consolas" w:eastAsiaTheme="minorHAnsi" w:hAnsi="Consolas" w:cs="Times New Roman"/>
+          <w:color w:val="000000"/>
+          <w:sz w:val="24"/>
+          <w:szCs w:val="24"/>
+        </w:rPr>
+      </w:pPr>
+      <w:r>
+        <w:rPr>
+          <w:rFonts w:ascii="Consolas" w:eastAsiaTheme="minorHAnsi" w:hAnsi="Consolas" w:cs="Times New Roman"/>
+          <w:color w:val="000000"/>
+          <w:sz w:val="24"/>
+          <w:szCs w:val="24"/>
+        </w:rPr>
+        <w:t>        print_array_to_console(shaded_array)</w:t>
+      </w:r>
+    </w:p>
+    <w:p>
+      <w:pPr>
+        <w:autoSpaceDE w:val="0"/>
+        <w:autoSpaceDN w:val="0"/>
+        <w:adjustRightInd w:val="0"/>
+        <w:spacing w:after="0" w:line="240" w:lineRule="auto"/>
+        <w:rPr>
+          <w:rFonts w:ascii="Consolas" w:eastAsiaTheme="minorHAnsi" w:hAnsi="Consolas" w:cs="Times New Roman"/>
+          <w:color w:val="000000"/>
+          <w:sz w:val="24"/>
+          <w:szCs w:val="24"/>
+        </w:rPr>
+      </w:pPr>
+    </w:p>
+    <w:p>
+      <w:pPr>
+        <w:autoSpaceDE w:val="0"/>
+        <w:autoSpaceDN w:val="0"/>
+        <w:adjustRightInd w:val="0"/>
+        <w:spacing w:after="0" w:line="240" w:lineRule="auto"/>
+        <w:rPr>
+          <w:rFonts w:ascii="Consolas" w:eastAsiaTheme="minorHAnsi" w:hAnsi="Consolas" w:cs="Times New Roman"/>
+          <w:color w:val="000000"/>
+          <w:sz w:val="24"/>
+          <w:szCs w:val="24"/>
+        </w:rPr>
+      </w:pPr>
+      <w:r>
+        <w:rPr>
+          <w:rFonts w:ascii="Consolas" w:eastAsiaTheme="minorHAnsi" w:hAnsi="Consolas" w:cs="Times New Roman"/>
+          <w:color w:val="000000"/>
+          <w:sz w:val="24"/>
+          <w:szCs w:val="24"/>
+        </w:rPr>
+        <w:t>    except Exception as e:</w:t>
+      </w:r>
+    </w:p>
+    <w:p>
+      <w:pPr>
+        <w:autoSpaceDE w:val="0"/>
+        <w:autoSpaceDN w:val="0"/>
+        <w:adjustRightInd w:val="0"/>
+        <w:spacing w:after="0" w:line="240" w:lineRule="auto"/>
+        <w:rPr>
+          <w:rFonts w:ascii="Consolas" w:eastAsiaTheme="minorHAnsi" w:hAnsi="Consolas" w:cs="Times New Roman"/>
+          <w:color w:val="000000"/>
+          <w:sz w:val="24"/>
+          <w:szCs w:val="24"/>
+        </w:rPr>
+      </w:pPr>
+      <w:r>
+        <w:rPr>
+          <w:rFonts w:ascii="Consolas" w:eastAsiaTheme="minorHAnsi" w:hAnsi="Consolas" w:cs="Times New Roman"/>
+          <w:color w:val="000000"/>
+          <w:sz w:val="24"/>
+          <w:szCs w:val="24"/>
+        </w:rPr>
+        <w:t>        print(f"Сталася помилка під час виконання програми: {e}", file=sys.stderr)</w:t>
+      </w:r>
+    </w:p>
+    <w:p>
+      <w:pPr>
+        <w:autoSpaceDE w:val="0"/>
+        <w:autoSpaceDN w:val="0"/>
+        <w:adjustRightInd w:val="0"/>
+        <w:spacing w:after="0" w:line="240" w:lineRule="auto"/>
+        <w:rPr>
+          <w:rFonts w:ascii="Consolas" w:eastAsiaTheme="minorHAnsi" w:hAnsi="Consolas" w:cs="Times New Roman"/>
+          <w:color w:val="000000"/>
+          <w:sz w:val="24"/>
+          <w:szCs w:val="24"/>
+        </w:rPr>
+      </w:pPr>
+    </w:p>
+    <w:p>
+      <w:pPr>
+        <w:autoSpaceDE w:val="0"/>
+        <w:autoSpaceDN w:val="0"/>
+        <w:adjustRightInd w:val="0"/>
+        <w:spacing w:after="0" w:line="240" w:lineRule="auto"/>
+        <w:rPr>
+          <w:rFonts w:ascii="Consolas" w:eastAsiaTheme="minorHAnsi" w:hAnsi="Consolas" w:cs="Times New Roman"/>
+          <w:color w:val="000000"/>
+          <w:sz w:val="24"/>
+          <w:szCs w:val="24"/>
+        </w:rPr>
+      </w:pPr>
+      <w:r>
+        <w:rPr>
+          <w:rFonts w:ascii="Consolas" w:eastAsiaTheme="minorHAnsi" w:hAnsi="Consolas" w:cs="Times New Roman"/>
+          <w:color w:val="000000"/>
+          <w:sz w:val="24"/>
+          <w:szCs w:val="24"/>
+        </w:rPr>
+        <w:t>if __name__ == "__main__":</w:t>
+      </w:r>
+    </w:p>
+    <w:p>
+      <w:pPr>
+        <w:autoSpaceDE w:val="0"/>
+        <w:autoSpaceDN w:val="0"/>
+        <w:adjustRightInd w:val="0"/>
+        <w:spacing w:after="0" w:line="240" w:lineRule="auto"/>
+        <w:rPr>
+          <w:rFonts w:ascii="Consolas" w:eastAsiaTheme="minorHAnsi" w:hAnsi="Consolas" w:cs="Times New Roman"/>
+          <w:color w:val="000000"/>
+          <w:sz w:val="24"/>
+          <w:szCs w:val="24"/>
+        </w:rPr>
+      </w:pPr>
+      <w:r>
+        <w:rPr>
+          <w:rFonts w:ascii="Consolas" w:eastAsiaTheme="minorHAnsi" w:hAnsi="Consolas" w:cs="Times New Roman"/>
+          <w:color w:val="000000"/>
+          <w:sz w:val="24"/>
+          <w:szCs w:val="24"/>
+        </w:rPr>
+        <w:t>    main()</w:t>
       </w:r>
     </w:p>
     <w:p>
@@ -5055,13 +4695,29 @@
         <w:adjustRightInd w:val="0"/>
         <w:spacing w:after="0" w:line="240" w:lineRule="auto"/>
         <w:jc w:val="center"/>
-      </w:pPr>
-      <w:r>
+        <w:rPr>
+          <w:noProof/>
+        </w:rPr>
+      </w:pPr>
+    </w:p>
+    <w:p>
+      <w:pPr>
+        <w:keepNext/>
+        <w:autoSpaceDE w:val="0"/>
+        <w:autoSpaceDN w:val="0"/>
+        <w:adjustRightInd w:val="0"/>
+        <w:spacing w:after="0" w:line="240" w:lineRule="auto"/>
+        <w:jc w:val="center"/>
+      </w:pPr>
+      <w:r>
+        <w:rPr>
+          <w:noProof/>
+        </w:rPr>
         <w:drawing>
-          <wp:inline distT="0" distB="0" distL="0" distR="0" wp14:anchorId="7A433E1B" wp14:editId="00B286A0">
-            <wp:extent cx="5515745" cy="1286054"/>
-            <wp:effectExtent l="0" t="0" r="8890" b="9525"/>
-            <wp:docPr id="154353215" name="Picture 1"/>
+          <wp:inline distT="0" distB="0" distL="0" distR="0" wp14:anchorId="242CE970" wp14:editId="62152E67">
+            <wp:extent cx="2297817" cy="1750653"/>
+            <wp:effectExtent l="0" t="0" r="7620" b="2540"/>
+            <wp:docPr id="2010155215" name="Picture 1"/>
             <wp:cNvGraphicFramePr>
               <a:graphicFrameLocks xmlns:a="http://schemas.openxmlformats.org/drawingml/2006/main" noChangeAspect="1"/>
             </wp:cNvGraphicFramePr>
@@ -5069,23 +4725,32 @@
               <a:graphicData uri="http://schemas.openxmlformats.org/drawingml/2006/picture">
                 <pic:pic xmlns:pic="http://schemas.openxmlformats.org/drawingml/2006/picture">
                   <pic:nvPicPr>
-                    <pic:cNvPr id="154353215" name=""/>
+                    <pic:cNvPr id="2010155215" name=""/>
                     <pic:cNvPicPr/>
                   </pic:nvPicPr>
-                  <pic:blipFill>
+                  <pic:blipFill rotWithShape="1">
                     <a:blip r:embed="rId9"/>
+                    <a:srcRect l="18874" t="81860" r="67734"/>
                     <a:stretch>
                       <a:fillRect/>
                     </a:stretch>
                   </pic:blipFill>
-                  <pic:spPr>
+                  <pic:spPr bwMode="auto">
                     <a:xfrm>
                       <a:off x="0" y="0"/>
-                      <a:ext cx="5515745" cy="1286054"/>
+                      <a:ext cx="2312393" cy="1761758"/>
                     </a:xfrm>
                     <a:prstGeom prst="rect">
                       <a:avLst/>
                     </a:prstGeom>
+                    <a:ln>
+                      <a:noFill/>
+                    </a:ln>
+                    <a:extLst>
+                      <a:ext uri="{53640926-AAD7-44D8-BBD7-CCE9431645EC}">
+                        <a14:shadowObscured xmlns:a14="http://schemas.microsoft.com/office/drawing/2010/main"/>
+                      </a:ext>
+                    </a:extLst>
                   </pic:spPr>
                 </pic:pic>
               </a:graphicData>
@@ -5183,14 +4848,29 @@
         <w:autoSpaceDN w:val="0"/>
         <w:adjustRightInd w:val="0"/>
         <w:spacing w:after="0" w:line="240" w:lineRule="auto"/>
-      </w:pPr>
-      <w:r>
-        <w:lastRenderedPageBreak/>
+        <w:rPr>
+          <w:noProof/>
+          <w:lang w:val="en-US"/>
+        </w:rPr>
+      </w:pPr>
+    </w:p>
+    <w:p>
+      <w:pPr>
+        <w:keepNext/>
+        <w:autoSpaceDE w:val="0"/>
+        <w:autoSpaceDN w:val="0"/>
+        <w:adjustRightInd w:val="0"/>
+        <w:spacing w:after="0" w:line="240" w:lineRule="auto"/>
+      </w:pPr>
+      <w:r>
+        <w:rPr>
+          <w:noProof/>
+        </w:rPr>
         <w:drawing>
-          <wp:inline distT="0" distB="0" distL="0" distR="0" wp14:anchorId="7C405EA1" wp14:editId="79582B2F">
-            <wp:extent cx="5940425" cy="1427480"/>
-            <wp:effectExtent l="0" t="0" r="3175" b="1270"/>
-            <wp:docPr id="1353008787" name="Picture 1"/>
+          <wp:inline distT="0" distB="0" distL="0" distR="0" wp14:anchorId="7C3BA9A1" wp14:editId="788F124D">
+            <wp:extent cx="5991723" cy="1415194"/>
+            <wp:effectExtent l="0" t="0" r="0" b="0"/>
+            <wp:docPr id="848537539" name="Picture 1"/>
             <wp:cNvGraphicFramePr>
               <a:graphicFrameLocks xmlns:a="http://schemas.openxmlformats.org/drawingml/2006/main" noChangeAspect="1"/>
             </wp:cNvGraphicFramePr>
@@ -5198,23 +4878,32 @@
               <a:graphicData uri="http://schemas.openxmlformats.org/drawingml/2006/picture">
                 <pic:pic xmlns:pic="http://schemas.openxmlformats.org/drawingml/2006/picture">
                   <pic:nvPicPr>
-                    <pic:cNvPr id="1353008787" name=""/>
+                    <pic:cNvPr id="848537539" name=""/>
                     <pic:cNvPicPr/>
                   </pic:nvPicPr>
-                  <pic:blipFill>
+                  <pic:blipFill rotWithShape="1">
                     <a:blip r:embed="rId10"/>
+                    <a:srcRect l="19141" t="18086" r="951" b="56214"/>
                     <a:stretch>
                       <a:fillRect/>
                     </a:stretch>
                   </pic:blipFill>
-                  <pic:spPr>
+                  <pic:spPr bwMode="auto">
                     <a:xfrm>
                       <a:off x="0" y="0"/>
-                      <a:ext cx="5940425" cy="1427480"/>
+                      <a:ext cx="6048693" cy="1428650"/>
                     </a:xfrm>
                     <a:prstGeom prst="rect">
                       <a:avLst/>
                     </a:prstGeom>
+                    <a:ln>
+                      <a:noFill/>
+                    </a:ln>
+                    <a:extLst>
+                      <a:ext uri="{53640926-AAD7-44D8-BBD7-CCE9431645EC}">
+                        <a14:shadowObscured xmlns:a14="http://schemas.microsoft.com/office/drawing/2010/main"/>
+                      </a:ext>
+                    </a:extLst>
                   </pic:spPr>
                 </pic:pic>
               </a:graphicData>
@@ -5368,7 +5057,15 @@
           <w:sz w:val="28"/>
           <w:szCs w:val="28"/>
         </w:rPr>
-        <w:t xml:space="preserve"> реалізуються як масиви масивів. На практиці було досліджено способи їх ініціалізації, доступу до елементів та відмінності від класичних прямокутних матриць. Це дозволило зрозуміти гнучкість і потужність такої структури даних, а також її зручність для роботи з нерівномірними таблицями або структурами, що мають різну кількість елементів у рядках.Таким чином, у процесі роботи було сформовано базові практичні навички програмування на </w:t>
+        <w:t xml:space="preserve"> реалізуються як масиви масивів. На практиці було досліджено способи їх ініціалізації, доступу до елементів та відмінності від класичних </w:t>
+      </w:r>
+      <w:r>
+        <w:rPr>
+          <w:sz w:val="28"/>
+          <w:szCs w:val="28"/>
+        </w:rPr>
+        <w:lastRenderedPageBreak/>
+        <w:t xml:space="preserve">прямокутних матриць. Це дозволило зрозуміти гнучкість і потужність такої структури даних, а також її зручність для роботи з нерівномірними таблицями або структурами, що мають різну кількість елементів у рядках.Таким чином, у процесі роботи було сформовано базові практичні навички програмування на </w:t>
       </w:r>
       <w:r>
         <w:rPr>

</xml_diff>